<commit_message>
all changes in turkey
</commit_message>
<xml_diff>
--- a/contract/Proposal.docx
+++ b/contract/Proposal.docx
@@ -22,13 +22,9 @@
           <w:szCs w:val="36"/>
           <w:lang w:val="en-US"/>
         </w:rPr>
-        <w:t xml:space="preserve">Does Asynchronous Programming in JavaScript </w:t>
-      </w:r>
-    </w:p>
-    <w:p>
-      <w:pPr>
-        <w:pStyle w:val="Titel"/>
-        <w:spacing w:before="0" w:after="0"/>
+        <w:t xml:space="preserve">Does </w:t>
+      </w:r>
+      <w:r>
         <w:rPr>
           <w:rFonts w:cs="Open Sans"/>
           <w:bCs w:val="0"/>
@@ -36,8 +32,13 @@
           <w:szCs w:val="36"/>
           <w:lang w:val="en-US"/>
         </w:rPr>
-      </w:pPr>
-      <w:r>
+        <w:t xml:space="preserve">Asynchronous Programming in JavaScript </w:t>
+      </w:r>
+    </w:p>
+    <w:p>
+      <w:pPr>
+        <w:pStyle w:val="Titel"/>
+        <w:spacing w:before="0" w:after="0"/>
         <w:rPr>
           <w:rFonts w:cs="Open Sans"/>
           <w:bCs w:val="0"/>
@@ -45,13 +46,8 @@
           <w:szCs w:val="36"/>
           <w:lang w:val="en-US"/>
         </w:rPr>
-        <w:t xml:space="preserve">affect Software Quality? </w:t>
-      </w:r>
-    </w:p>
-    <w:p>
-      <w:pPr>
-        <w:pStyle w:val="Titel"/>
-        <w:spacing w:before="0" w:after="0"/>
+      </w:pPr>
+      <w:r>
         <w:rPr>
           <w:rFonts w:cs="Open Sans"/>
           <w:bCs w:val="0"/>
@@ -59,8 +55,13 @@
           <w:szCs w:val="36"/>
           <w:lang w:val="en-US"/>
         </w:rPr>
-      </w:pPr>
-      <w:r>
+        <w:t xml:space="preserve">affect Software Quality? </w:t>
+      </w:r>
+    </w:p>
+    <w:p>
+      <w:pPr>
+        <w:pStyle w:val="Titel"/>
+        <w:spacing w:before="0" w:after="0"/>
         <w:rPr>
           <w:rFonts w:cs="Open Sans"/>
           <w:bCs w:val="0"/>
@@ -68,13 +69,8 @@
           <w:szCs w:val="36"/>
           <w:lang w:val="en-US"/>
         </w:rPr>
-        <w:t>A Repository Mining Study on GitHub</w:t>
-      </w:r>
-    </w:p>
-    <w:p>
-      <w:pPr>
-        <w:pStyle w:val="Titel"/>
-        <w:spacing w:before="0" w:after="0"/>
+      </w:pPr>
+      <w:r>
         <w:rPr>
           <w:rFonts w:cs="Open Sans"/>
           <w:bCs w:val="0"/>
@@ -82,7 +78,109 @@
           <w:szCs w:val="36"/>
           <w:lang w:val="en-US"/>
         </w:rPr>
-      </w:pPr>
+        <w:t>A Repository Mining Study on GitHub</w:t>
+      </w:r>
+    </w:p>
+    <w:p>
+      <w:pPr>
+        <w:pStyle w:val="Textkrper"/>
+        <w:jc w:val="center"/>
+        <w:rPr>
+          <w:rFonts w:ascii="Open Sans" w:hAnsi="Open Sans" w:cs="Open Sans"/>
+          <w:b/>
+          <w:sz w:val="44"/>
+          <w:szCs w:val="44"/>
+          <w:lang w:val="en-US" w:bidi="en-US"/>
+        </w:rPr>
+      </w:pPr>
+    </w:p>
+    <w:p>
+      <w:pPr>
+        <w:pStyle w:val="Textkrper"/>
+        <w:jc w:val="center"/>
+        <w:rPr>
+          <w:rFonts w:ascii="Open Sans" w:hAnsi="Open Sans" w:cs="Open Sans"/>
+          <w:b/>
+          <w:sz w:val="36"/>
+          <w:szCs w:val="36"/>
+          <w:lang w:val="en-US" w:bidi="en-US"/>
+        </w:rPr>
+      </w:pPr>
+      <w:r>
+        <w:rPr>
+          <w:rFonts w:ascii="Open Sans" w:hAnsi="Open Sans" w:cs="Open Sans"/>
+          <w:b/>
+          <w:sz w:val="36"/>
+          <w:szCs w:val="36"/>
+          <w:lang w:val="en-US" w:bidi="en-US"/>
+        </w:rPr>
+        <w:t>An empirical study</w:t>
+      </w:r>
+      <w:r>
+        <w:rPr>
+          <w:rFonts w:ascii="Open Sans" w:hAnsi="Open Sans" w:cs="Open Sans"/>
+          <w:b/>
+          <w:sz w:val="36"/>
+          <w:szCs w:val="36"/>
+          <w:lang w:val="en-US" w:bidi="en-US"/>
+        </w:rPr>
+        <w:t xml:space="preserve"> of Software Quality attributes in Asynchronous Programming constructs in JavaScript</w:t>
+      </w:r>
+    </w:p>
+    <w:p>
+      <w:pPr>
+        <w:pStyle w:val="Textkrper"/>
+        <w:jc w:val="center"/>
+        <w:rPr>
+          <w:rFonts w:ascii="Open Sans" w:hAnsi="Open Sans" w:cs="Open Sans"/>
+          <w:b/>
+          <w:sz w:val="36"/>
+          <w:szCs w:val="36"/>
+          <w:lang w:val="en-US" w:bidi="en-US"/>
+        </w:rPr>
+      </w:pPr>
+    </w:p>
+    <w:p>
+      <w:pPr>
+        <w:pStyle w:val="Textkrper"/>
+        <w:jc w:val="center"/>
+        <w:rPr>
+          <w:rFonts w:ascii="Open Sans" w:hAnsi="Open Sans" w:cs="Open Sans"/>
+          <w:sz w:val="18"/>
+          <w:szCs w:val="18"/>
+          <w:lang w:val="en-US" w:bidi="en-US"/>
+        </w:rPr>
+      </w:pPr>
+      <w:r>
+        <w:rPr>
+          <w:rFonts w:ascii="Open Sans" w:hAnsi="Open Sans" w:cs="Open Sans"/>
+          <w:b/>
+          <w:sz w:val="36"/>
+          <w:szCs w:val="36"/>
+          <w:lang w:val="en-US" w:bidi="en-US"/>
+        </w:rPr>
+        <w:t>Mining Software Repositories on Git</w:t>
+      </w:r>
+      <w:r>
+        <w:rPr>
+          <w:rFonts w:ascii="Open Sans" w:hAnsi="Open Sans" w:cs="Open Sans"/>
+          <w:b/>
+          <w:sz w:val="36"/>
+          <w:szCs w:val="36"/>
+          <w:lang w:val="en-US" w:bidi="en-US"/>
+        </w:rPr>
+        <w:t>H</w:t>
+      </w:r>
+      <w:r>
+        <w:rPr>
+          <w:rFonts w:ascii="Open Sans" w:hAnsi="Open Sans" w:cs="Open Sans"/>
+          <w:b/>
+          <w:sz w:val="36"/>
+          <w:szCs w:val="36"/>
+          <w:lang w:val="en-US" w:bidi="en-US"/>
+        </w:rPr>
+        <w:t>ub to study software quality attributes in asynchronous programming constructs in JavaScript</w:t>
+      </w:r>
     </w:p>
     <w:p>
       <w:pPr>
@@ -96,7 +194,11 @@
           <w:lang w:val="en-US"/>
         </w:rPr>
       </w:pPr>
-      <w:r>
+    </w:p>
+    <w:p>
+      <w:pPr>
+        <w:pStyle w:val="Titel"/>
+        <w:spacing w:before="0" w:after="0"/>
         <w:rPr>
           <w:rFonts w:cs="Open Sans"/>
           <w:bCs w:val="0"/>
@@ -104,8 +206,7 @@
           <w:szCs w:val="36"/>
           <w:lang w:val="en-US"/>
         </w:rPr>
-        <w:t xml:space="preserve">How </w:t>
-      </w:r>
+      </w:pPr>
       <w:r>
         <w:rPr>
           <w:rFonts w:cs="Open Sans"/>
@@ -114,7 +215,7 @@
           <w:szCs w:val="36"/>
           <w:lang w:val="en-US"/>
         </w:rPr>
-        <w:t>a</w:t>
+        <w:t xml:space="preserve">How </w:t>
       </w:r>
       <w:r>
         <w:rPr>
@@ -124,7 +225,7 @@
           <w:szCs w:val="36"/>
           <w:lang w:val="en-US"/>
         </w:rPr>
-        <w:t xml:space="preserve">re </w:t>
+        <w:t>a</w:t>
       </w:r>
       <w:r>
         <w:rPr>
@@ -134,7 +235,7 @@
           <w:szCs w:val="36"/>
           <w:lang w:val="en-US"/>
         </w:rPr>
-        <w:t>d</w:t>
+        <w:t xml:space="preserve">re </w:t>
       </w:r>
       <w:r>
         <w:rPr>
@@ -144,7 +245,7 @@
           <w:szCs w:val="36"/>
           <w:lang w:val="en-US"/>
         </w:rPr>
-        <w:t xml:space="preserve">ifferent Asynchronous Programming Constructs in JavaScript </w:t>
+        <w:t>d</w:t>
       </w:r>
       <w:r>
         <w:rPr>
@@ -154,7 +255,7 @@
           <w:szCs w:val="36"/>
           <w:lang w:val="en-US"/>
         </w:rPr>
-        <w:t>r</w:t>
+        <w:t xml:space="preserve">ifferent Asynchronous Programming Constructs in JavaScript </w:t>
       </w:r>
       <w:r>
         <w:rPr>
@@ -164,13 +265,9 @@
           <w:szCs w:val="36"/>
           <w:lang w:val="en-US"/>
         </w:rPr>
-        <w:t xml:space="preserve">elated to Software Quality? </w:t>
-      </w:r>
-    </w:p>
-    <w:p>
-      <w:pPr>
-        <w:pStyle w:val="Titel"/>
-        <w:spacing w:before="0" w:after="0"/>
+        <w:t>r</w:t>
+      </w:r>
+      <w:r>
         <w:rPr>
           <w:rFonts w:cs="Open Sans"/>
           <w:bCs w:val="0"/>
@@ -178,7 +275,8 @@
           <w:szCs w:val="36"/>
           <w:lang w:val="en-US"/>
         </w:rPr>
-      </w:pPr>
+        <w:t xml:space="preserve">elated to Software Quality? </w:t>
+      </w:r>
       <w:r>
         <w:rPr>
           <w:rFonts w:cs="Open Sans"/>
@@ -196,6 +294,7 @@
         <w:spacing w:before="0" w:after="0"/>
         <w:rPr>
           <w:rFonts w:cs="Open Sans"/>
+          <w:lang w:val="en-US"/>
         </w:rPr>
       </w:pPr>
       <w:r>
@@ -208,9 +307,164 @@
       <w:r>
         <w:rPr>
           <w:rFonts w:cs="Open Sans"/>
+          <w:lang w:val="en-US"/>
         </w:rPr>
         <w:t>Thesis</w:t>
       </w:r>
+    </w:p>
+    <w:p>
+      <w:pPr>
+        <w:spacing w:after="0" w:line="240" w:lineRule="auto"/>
+        <w:rPr>
+          <w:rFonts w:ascii="Open Sans" w:hAnsi="Open Sans" w:cs="Open Sans"/>
+          <w:sz w:val="24"/>
+          <w:szCs w:val="24"/>
+          <w:lang w:val="en-US"/>
+        </w:rPr>
+      </w:pPr>
+    </w:p>
+    <w:p>
+      <w:pPr>
+        <w:spacing w:after="0" w:line="240" w:lineRule="auto"/>
+        <w:rPr>
+          <w:rFonts w:ascii="Open Sans" w:hAnsi="Open Sans" w:cs="Open Sans"/>
+          <w:sz w:val="24"/>
+          <w:szCs w:val="24"/>
+          <w:lang w:val="en-US"/>
+        </w:rPr>
+      </w:pPr>
+    </w:p>
+    <w:p>
+      <w:pPr>
+        <w:spacing w:after="0" w:line="240" w:lineRule="auto"/>
+        <w:rPr>
+          <w:rFonts w:ascii="Open Sans" w:hAnsi="Open Sans" w:cs="Open Sans"/>
+          <w:sz w:val="24"/>
+          <w:szCs w:val="24"/>
+          <w:lang w:val="en-US"/>
+        </w:rPr>
+      </w:pPr>
+    </w:p>
+    <w:p>
+      <w:pPr>
+        <w:spacing w:after="0" w:line="240" w:lineRule="auto"/>
+        <w:rPr>
+          <w:rFonts w:ascii="Open Sans" w:hAnsi="Open Sans" w:cs="Open Sans"/>
+          <w:sz w:val="24"/>
+          <w:szCs w:val="24"/>
+          <w:lang w:val="en-US"/>
+        </w:rPr>
+      </w:pPr>
+    </w:p>
+    <w:p>
+      <w:pPr>
+        <w:spacing w:after="0" w:line="240" w:lineRule="auto"/>
+        <w:rPr>
+          <w:rFonts w:ascii="Open Sans" w:hAnsi="Open Sans" w:cs="Open Sans"/>
+          <w:sz w:val="24"/>
+          <w:szCs w:val="24"/>
+          <w:lang w:val="en-US"/>
+        </w:rPr>
+      </w:pPr>
+    </w:p>
+    <w:p>
+      <w:pPr>
+        <w:spacing w:after="0" w:line="240" w:lineRule="auto"/>
+        <w:rPr>
+          <w:rFonts w:ascii="Open Sans" w:hAnsi="Open Sans" w:cs="Open Sans"/>
+          <w:sz w:val="24"/>
+          <w:szCs w:val="24"/>
+          <w:lang w:val="en-US"/>
+        </w:rPr>
+      </w:pPr>
+    </w:p>
+    <w:p>
+      <w:pPr>
+        <w:spacing w:after="0" w:line="240" w:lineRule="auto"/>
+        <w:rPr>
+          <w:rFonts w:ascii="Open Sans" w:hAnsi="Open Sans" w:cs="Open Sans"/>
+          <w:sz w:val="24"/>
+          <w:szCs w:val="24"/>
+          <w:lang w:val="en-US"/>
+        </w:rPr>
+      </w:pPr>
+    </w:p>
+    <w:p>
+      <w:pPr>
+        <w:spacing w:after="0" w:line="240" w:lineRule="auto"/>
+        <w:rPr>
+          <w:rFonts w:ascii="Open Sans" w:hAnsi="Open Sans" w:cs="Open Sans"/>
+          <w:sz w:val="24"/>
+          <w:szCs w:val="24"/>
+          <w:lang w:val="en-US"/>
+        </w:rPr>
+      </w:pPr>
+    </w:p>
+    <w:p>
+      <w:pPr>
+        <w:spacing w:after="0" w:line="240" w:lineRule="auto"/>
+        <w:rPr>
+          <w:rFonts w:ascii="Open Sans" w:hAnsi="Open Sans" w:cs="Open Sans"/>
+          <w:sz w:val="24"/>
+          <w:szCs w:val="24"/>
+          <w:lang w:val="en-US"/>
+        </w:rPr>
+      </w:pPr>
+    </w:p>
+    <w:p>
+      <w:pPr>
+        <w:spacing w:after="0" w:line="240" w:lineRule="auto"/>
+        <w:rPr>
+          <w:rFonts w:ascii="Open Sans" w:hAnsi="Open Sans" w:cs="Open Sans"/>
+          <w:sz w:val="24"/>
+          <w:szCs w:val="24"/>
+          <w:lang w:val="en-US"/>
+        </w:rPr>
+      </w:pPr>
+    </w:p>
+    <w:p>
+      <w:pPr>
+        <w:spacing w:after="0" w:line="240" w:lineRule="auto"/>
+        <w:rPr>
+          <w:rFonts w:ascii="Open Sans" w:hAnsi="Open Sans" w:cs="Open Sans"/>
+          <w:sz w:val="24"/>
+          <w:szCs w:val="24"/>
+          <w:lang w:val="en-US"/>
+        </w:rPr>
+      </w:pPr>
+    </w:p>
+    <w:p>
+      <w:pPr>
+        <w:spacing w:after="0" w:line="240" w:lineRule="auto"/>
+        <w:rPr>
+          <w:rFonts w:ascii="Open Sans" w:hAnsi="Open Sans" w:cs="Open Sans"/>
+          <w:sz w:val="24"/>
+          <w:szCs w:val="24"/>
+          <w:lang w:val="en-US"/>
+        </w:rPr>
+      </w:pPr>
+    </w:p>
+    <w:p>
+      <w:pPr>
+        <w:spacing w:after="0" w:line="240" w:lineRule="auto"/>
+        <w:rPr>
+          <w:rFonts w:ascii="Open Sans" w:hAnsi="Open Sans" w:cs="Open Sans"/>
+          <w:sz w:val="24"/>
+          <w:szCs w:val="24"/>
+          <w:lang w:val="en-US"/>
+        </w:rPr>
+      </w:pPr>
+    </w:p>
+    <w:p>
+      <w:pPr>
+        <w:spacing w:after="0" w:line="240" w:lineRule="auto"/>
+        <w:rPr>
+          <w:rFonts w:ascii="Open Sans" w:hAnsi="Open Sans" w:cs="Open Sans"/>
+          <w:sz w:val="24"/>
+          <w:szCs w:val="24"/>
+          <w:lang w:val="en-US"/>
+        </w:rPr>
+      </w:pPr>
     </w:p>
     <w:p>
       <w:pPr>
@@ -253,6 +507,7 @@
           <w:szCs w:val="32"/>
           <w:lang w:val="en-US"/>
         </w:rPr>
+        <w:lastRenderedPageBreak/>
         <w:t>Context &amp; Motivation</w:t>
       </w:r>
     </w:p>
@@ -284,47 +539,7 @@
           <w:szCs w:val="24"/>
           <w:lang w:val="en-US"/>
         </w:rPr>
-        <w:t xml:space="preserve">In 1995, JavaScript [1] was developed and introduced for small client-side tasks in the browser. JavaScript spread rapidly with the growth of the internet and is now the most widely used programming language according to a </w:t>
-      </w:r>
-      <w:proofErr w:type="spellStart"/>
-      <w:r>
-        <w:rPr>
-          <w:rFonts w:ascii="Open Sans" w:hAnsi="Open Sans" w:cs="Open Sans"/>
-          <w:sz w:val="24"/>
-          <w:szCs w:val="24"/>
-          <w:lang w:val="en-US"/>
-        </w:rPr>
-        <w:t>Stackoverflow</w:t>
-      </w:r>
-      <w:proofErr w:type="spellEnd"/>
-      <w:r>
-        <w:rPr>
-          <w:rFonts w:ascii="Open Sans" w:hAnsi="Open Sans" w:cs="Open Sans"/>
-          <w:sz w:val="24"/>
-          <w:szCs w:val="24"/>
-          <w:lang w:val="en-US"/>
-        </w:rPr>
-        <w:t xml:space="preserve"> survey [2]. Reasons for this include its versatility, flexibility, and ease of use. TypeScript [3], a superset of JavaScript, is also becoming more popular. The main difference is its static </w:t>
-      </w:r>
-      <w:proofErr w:type="gramStart"/>
-      <w:r>
-        <w:rPr>
-          <w:rFonts w:ascii="Open Sans" w:hAnsi="Open Sans" w:cs="Open Sans"/>
-          <w:sz w:val="24"/>
-          <w:szCs w:val="24"/>
-          <w:lang w:val="en-US"/>
-        </w:rPr>
-        <w:t>type</w:t>
-      </w:r>
-      <w:proofErr w:type="gramEnd"/>
-      <w:r>
-        <w:rPr>
-          <w:rFonts w:ascii="Open Sans" w:hAnsi="Open Sans" w:cs="Open Sans"/>
-          <w:sz w:val="24"/>
-          <w:szCs w:val="24"/>
-          <w:lang w:val="en-US"/>
-        </w:rPr>
-        <w:t xml:space="preserve"> system and its class-based object orientation [4]. However, there is a lack of sufficient empirical evidence to support the claim that TypeScript leads to better software quality than JavaScript. The difference between dynamically typed and statically typed languages has been studied occasionally, but results are not conclusive. While some studies claim that statically typed languages have a positive impact on code quality [5], others claim the opposite [6]. There is a lack of studies that directly compare JavaScript and TypeScript projects in terms of software quality on a larger scale.</w:t>
+        <w:t>In 1995, JavaScript [1] was developed and introduced for small client-side tasks in the browser. JavaScript spread rapidly with the growth of the internet and is now the most widely used programming language according to a Stackoverflow survey [2]. Reasons for this include its versatility, flexibility, and ease of use. TypeScript [3], a superset of JavaScript, is also becoming more popular. The main difference is its static type system and its class-based object orientation [4]. However, there is a lack of sufficient empirical evidence to support the claim that TypeScript leads to better software quality than JavaScript. The difference between dynamically typed and statically typed languages has been studied occasionally, but results are not conclusive. While some studies claim that statically typed languages have a positive impact on code quality [5], others claim the opposite [6]. There is a lack of studies that directly compare JavaScript and TypeScript projects in terms of software quality on a larger scale.</w:t>
       </w:r>
     </w:p>
     <w:p>
@@ -421,303 +636,1494 @@
           <w:lang w:val="en-US"/>
         </w:rPr>
       </w:pPr>
-    </w:p>
-    <w:p>
-      <w:pPr>
-        <w:spacing w:after="0" w:line="240" w:lineRule="auto"/>
-        <w:rPr>
-          <w:rFonts w:ascii="Open Sans" w:hAnsi="Open Sans" w:cs="Open Sans"/>
-          <w:b/>
-          <w:sz w:val="32"/>
-          <w:szCs w:val="32"/>
-          <w:lang w:val="en-US"/>
-        </w:rPr>
-      </w:pPr>
-      <w:r>
-        <w:rPr>
-          <w:rFonts w:ascii="Open Sans" w:hAnsi="Open Sans" w:cs="Open Sans"/>
-          <w:b/>
-          <w:sz w:val="32"/>
-          <w:szCs w:val="32"/>
-          <w:lang w:val="en-US"/>
-        </w:rPr>
-        <w:t>Objectives and Tasks</w:t>
-      </w:r>
-    </w:p>
-    <w:p>
-      <w:pPr>
-        <w:spacing w:after="0" w:line="240" w:lineRule="auto"/>
-        <w:rPr>
-          <w:rFonts w:ascii="Open Sans" w:hAnsi="Open Sans" w:cs="Open Sans"/>
-          <w:sz w:val="24"/>
-          <w:szCs w:val="24"/>
-          <w:lang w:val="en-US"/>
-        </w:rPr>
-      </w:pPr>
-    </w:p>
-    <w:p>
-      <w:pPr>
-        <w:spacing w:after="0" w:line="240" w:lineRule="auto"/>
-        <w:rPr>
-          <w:rFonts w:ascii="Open Sans" w:hAnsi="Open Sans" w:cs="Open Sans"/>
-          <w:sz w:val="24"/>
-          <w:szCs w:val="24"/>
-          <w:lang w:val="en-US"/>
-        </w:rPr>
-      </w:pPr>
-      <w:r>
-        <w:rPr>
-          <w:rFonts w:ascii="Open Sans" w:hAnsi="Open Sans" w:cs="Open Sans"/>
-          <w:sz w:val="24"/>
-          <w:szCs w:val="24"/>
-          <w:lang w:val="en-US"/>
-        </w:rPr>
-        <w:t>The goal of this study is therefore to empirically analyze a large set of JavaScript and TypeScript applications. With the help of this data collection, comparative insights into the software quality of the two programming languages should be possible. Additionally, potential influencing factors on the analyzed properties in TypeScript projects should be identified. The quality aspects to be analyzed and the detailed research questions will be defined by the student.</w:t>
-      </w:r>
-    </w:p>
-    <w:p>
-      <w:pPr>
-        <w:spacing w:after="0" w:line="240" w:lineRule="auto"/>
-        <w:rPr>
-          <w:rFonts w:ascii="Open Sans" w:hAnsi="Open Sans" w:cs="Open Sans"/>
-          <w:sz w:val="24"/>
-          <w:szCs w:val="24"/>
-          <w:lang w:val="en-US"/>
-        </w:rPr>
-      </w:pPr>
-    </w:p>
-    <w:p>
-      <w:pPr>
-        <w:spacing w:after="0" w:line="240" w:lineRule="auto"/>
-        <w:rPr>
-          <w:rFonts w:ascii="Open Sans" w:hAnsi="Open Sans" w:cs="Open Sans"/>
-          <w:sz w:val="24"/>
-          <w:szCs w:val="24"/>
-          <w:lang w:val="en-US"/>
-        </w:rPr>
-      </w:pPr>
-    </w:p>
-    <w:p>
-      <w:pPr>
-        <w:spacing w:after="0" w:line="240" w:lineRule="auto"/>
-        <w:rPr>
-          <w:rFonts w:ascii="Open Sans" w:hAnsi="Open Sans" w:cs="Open Sans"/>
-          <w:sz w:val="24"/>
-          <w:szCs w:val="24"/>
-          <w:lang w:val="en-US"/>
-        </w:rPr>
-      </w:pPr>
-      <w:r>
-        <w:rPr>
-          <w:rFonts w:ascii="Open Sans" w:hAnsi="Open Sans" w:cs="Open Sans"/>
-          <w:sz w:val="24"/>
-          <w:szCs w:val="24"/>
-          <w:lang w:val="en-US"/>
-        </w:rPr>
-        <w:t>The goal of this study is therefore to empirically analyze projects using functional programming languages and to compare them to projects with non-functional languages. The comparison should provide insights into a potential influence of the functional programming paradigm on software qualities like functional correctness or maintainability. The concrete quality aspects to be analyzed as well as more detailed research questions should be defined by the student.</w:t>
-      </w:r>
-    </w:p>
-    <w:p>
-      <w:pPr>
-        <w:spacing w:after="0" w:line="240" w:lineRule="auto"/>
-        <w:rPr>
-          <w:rFonts w:ascii="Open Sans" w:hAnsi="Open Sans" w:cs="Open Sans"/>
-          <w:sz w:val="24"/>
-          <w:szCs w:val="24"/>
-          <w:lang w:val="en-US"/>
-        </w:rPr>
-      </w:pPr>
-    </w:p>
-    <w:p>
-      <w:pPr>
-        <w:spacing w:after="0" w:line="240" w:lineRule="auto"/>
-        <w:rPr>
-          <w:rFonts w:ascii="Open Sans" w:hAnsi="Open Sans" w:cs="Open Sans"/>
-          <w:b/>
-          <w:sz w:val="32"/>
-          <w:szCs w:val="32"/>
-        </w:rPr>
-      </w:pPr>
-      <w:r>
-        <w:rPr>
-          <w:rFonts w:ascii="Open Sans" w:hAnsi="Open Sans" w:cs="Open Sans"/>
-          <w:b/>
-          <w:sz w:val="32"/>
-          <w:szCs w:val="32"/>
-        </w:rPr>
-        <w:t>Methods</w:t>
-      </w:r>
-    </w:p>
-    <w:p>
-      <w:pPr>
-        <w:spacing w:after="0" w:line="240" w:lineRule="auto"/>
-        <w:rPr>
-          <w:rFonts w:ascii="Open Sans" w:hAnsi="Open Sans" w:cs="Open Sans"/>
-          <w:sz w:val="24"/>
-          <w:szCs w:val="24"/>
-        </w:rPr>
-      </w:pPr>
-    </w:p>
-    <w:p>
-      <w:pPr>
-        <w:spacing w:after="0" w:line="240" w:lineRule="auto"/>
-        <w:rPr>
-          <w:rFonts w:ascii="Open Sans" w:hAnsi="Open Sans" w:cs="Open Sans"/>
-          <w:sz w:val="24"/>
-          <w:szCs w:val="24"/>
-          <w:lang w:val="en-US"/>
-        </w:rPr>
-      </w:pPr>
-      <w:r>
-        <w:rPr>
-          <w:rFonts w:ascii="Open Sans" w:hAnsi="Open Sans" w:cs="Open Sans"/>
-          <w:sz w:val="24"/>
-          <w:szCs w:val="24"/>
-          <w:lang w:val="en-US"/>
-        </w:rPr>
-        <w:t xml:space="preserve">The research should be conducted as a mining software repository (MSR) study [7][8] using a large number of open-source projects, </w:t>
-      </w:r>
-      <w:proofErr w:type="gramStart"/>
-      <w:r>
-        <w:rPr>
-          <w:rFonts w:ascii="Open Sans" w:hAnsi="Open Sans" w:cs="Open Sans"/>
-          <w:sz w:val="24"/>
-          <w:szCs w:val="24"/>
-          <w:lang w:val="en-US"/>
-        </w:rPr>
-        <w:t>e.g.</w:t>
-      </w:r>
-      <w:proofErr w:type="gramEnd"/>
-      <w:r>
-        <w:rPr>
-          <w:rFonts w:ascii="Open Sans" w:hAnsi="Open Sans" w:cs="Open Sans"/>
-          <w:sz w:val="24"/>
-          <w:szCs w:val="24"/>
-          <w:lang w:val="en-US"/>
-        </w:rPr>
-        <w:t xml:space="preserve"> on GitHub [9]. Data collection should be conducted with appropriate tools (</w:t>
-      </w:r>
-      <w:proofErr w:type="gramStart"/>
-      <w:r>
-        <w:rPr>
-          <w:rFonts w:ascii="Open Sans" w:hAnsi="Open Sans" w:cs="Open Sans"/>
-          <w:sz w:val="24"/>
-          <w:szCs w:val="24"/>
-          <w:lang w:val="en-US"/>
-        </w:rPr>
-        <w:t>e.g.</w:t>
-      </w:r>
-      <w:proofErr w:type="gramEnd"/>
-      <w:r>
-        <w:rPr>
-          <w:rFonts w:ascii="Open Sans" w:hAnsi="Open Sans" w:cs="Open Sans"/>
-          <w:sz w:val="24"/>
-          <w:szCs w:val="24"/>
-          <w:lang w:val="en-US"/>
-        </w:rPr>
-        <w:t xml:space="preserve"> static analysis tools) and automated as much as possible to achieve the best possible reproducibility. For the analysis, suitable techniques could be hypothesis testing, correlation, or regression. The detailed study design will be created by the student.</w:t>
-      </w:r>
-    </w:p>
-    <w:p>
-      <w:pPr>
-        <w:spacing w:after="0" w:line="240" w:lineRule="auto"/>
-        <w:rPr>
-          <w:rFonts w:ascii="Open Sans" w:hAnsi="Open Sans" w:cs="Open Sans"/>
-          <w:sz w:val="24"/>
-          <w:szCs w:val="24"/>
-          <w:lang w:val="en-US"/>
-        </w:rPr>
-      </w:pPr>
-    </w:p>
-    <w:p>
-      <w:pPr>
-        <w:spacing w:after="0" w:line="240" w:lineRule="auto"/>
-        <w:rPr>
-          <w:rFonts w:ascii="Open Sans" w:hAnsi="Open Sans" w:cs="Open Sans"/>
-          <w:sz w:val="24"/>
-          <w:szCs w:val="24"/>
-          <w:lang w:val="en-US"/>
-        </w:rPr>
-      </w:pPr>
-      <w:r>
-        <w:rPr>
-          <w:rFonts w:ascii="Open Sans" w:hAnsi="Open Sans" w:cs="Open Sans"/>
-          <w:sz w:val="24"/>
-          <w:szCs w:val="24"/>
-          <w:lang w:val="en-US"/>
-        </w:rPr>
-        <w:t xml:space="preserve">The research will be conducted as a mining software repository (MSR) study [9][10] using </w:t>
-      </w:r>
-      <w:proofErr w:type="gramStart"/>
-      <w:r>
-        <w:rPr>
-          <w:rFonts w:ascii="Open Sans" w:hAnsi="Open Sans" w:cs="Open Sans"/>
-          <w:sz w:val="24"/>
-          <w:szCs w:val="24"/>
-          <w:lang w:val="en-US"/>
-        </w:rPr>
-        <w:t>a large number of</w:t>
-      </w:r>
-      <w:proofErr w:type="gramEnd"/>
-      <w:r>
-        <w:rPr>
-          <w:rFonts w:ascii="Open Sans" w:hAnsi="Open Sans" w:cs="Open Sans"/>
-          <w:sz w:val="24"/>
-          <w:szCs w:val="24"/>
-          <w:lang w:val="en-US"/>
-        </w:rPr>
-        <w:t xml:space="preserve"> open-source projects on GitHub [11]. Data collection should fully rely on tool support (</w:t>
-      </w:r>
-      <w:proofErr w:type="gramStart"/>
-      <w:r>
-        <w:rPr>
-          <w:rFonts w:ascii="Open Sans" w:hAnsi="Open Sans" w:cs="Open Sans"/>
-          <w:sz w:val="24"/>
-          <w:szCs w:val="24"/>
-          <w:lang w:val="en-US"/>
-        </w:rPr>
-        <w:t>e.g.</w:t>
-      </w:r>
-      <w:proofErr w:type="gramEnd"/>
-      <w:r>
-        <w:rPr>
-          <w:rFonts w:ascii="Open Sans" w:hAnsi="Open Sans" w:cs="Open Sans"/>
-          <w:sz w:val="24"/>
-          <w:szCs w:val="24"/>
-          <w:lang w:val="en-US"/>
-        </w:rPr>
-        <w:t xml:space="preserve"> static analysis tools) and automation to increase reproducibility. For the analysis, suitable techniques could be hypothesis testing, correlation, or regression. The detailed study design should be created by the student.</w:t>
-      </w:r>
-    </w:p>
-    <w:p>
-      <w:pPr>
-        <w:spacing w:after="0" w:line="240" w:lineRule="auto"/>
-        <w:rPr>
-          <w:rFonts w:ascii="Open Sans" w:hAnsi="Open Sans" w:cs="Open Sans"/>
-          <w:sz w:val="24"/>
-          <w:szCs w:val="24"/>
-          <w:lang w:val="en-US"/>
-        </w:rPr>
-      </w:pPr>
-    </w:p>
-    <w:p>
-      <w:pPr>
-        <w:spacing w:after="0" w:line="240" w:lineRule="auto"/>
-        <w:rPr>
-          <w:rFonts w:ascii="Open Sans" w:hAnsi="Open Sans" w:cs="Open Sans"/>
-          <w:b/>
-          <w:sz w:val="32"/>
-          <w:szCs w:val="32"/>
-        </w:rPr>
-      </w:pPr>
-      <w:r>
-        <w:rPr>
-          <w:rFonts w:ascii="Open Sans" w:hAnsi="Open Sans" w:cs="Open Sans"/>
-          <w:b/>
-          <w:sz w:val="32"/>
-          <w:szCs w:val="32"/>
-        </w:rPr>
-        <w:t>References</w:t>
+      <w:r>
+        <w:rPr>
+          <w:rFonts w:ascii="Open Sans" w:hAnsi="Open Sans" w:cs="Open Sans"/>
+          <w:sz w:val="24"/>
+          <w:szCs w:val="24"/>
+          <w:lang w:val="en-US"/>
+        </w:rPr>
+        <w:t>JavaScript is one of the most popular programming languages. However, understanding the dynamic behaviour of JavaScript apps is challenging in practice. There are many factors that hinder JavaScript comprehension, such as its dynamic, asynchronous, and eventdriven nature, the dynamic interplay between JavaScript and the Document Object Model, and the asynchronous communication between client and server</w:t>
+      </w:r>
+      <w:r>
+        <w:rPr>
+          <w:rFonts w:ascii="Open Sans" w:hAnsi="Open Sans" w:cs="Open Sans"/>
+          <w:sz w:val="24"/>
+          <w:szCs w:val="24"/>
+          <w:lang w:val="en-US"/>
+        </w:rPr>
+        <w:t>.</w:t>
+      </w:r>
+    </w:p>
+    <w:p>
+      <w:pPr>
+        <w:pStyle w:val="Listenabsatz"/>
+        <w:numPr>
+          <w:ilvl w:val="0"/>
+          <w:numId w:val="1"/>
+        </w:numPr>
+        <w:spacing w:after="0" w:line="240" w:lineRule="auto"/>
+        <w:rPr>
+          <w:rFonts w:ascii="Open Sans" w:hAnsi="Open Sans" w:cs="Open Sans"/>
+          <w:sz w:val="24"/>
+          <w:szCs w:val="24"/>
+          <w:lang w:val="en-US"/>
+        </w:rPr>
+      </w:pPr>
+      <w:r>
+        <w:rPr>
+          <w:rFonts w:ascii="Open Sans" w:hAnsi="Open Sans" w:cs="Open Sans"/>
+          <w:sz w:val="24"/>
+          <w:szCs w:val="24"/>
+          <w:lang w:val="en-US"/>
+        </w:rPr>
+        <w:t>Understanding Behavioural Patterns in JavaScript</w:t>
+      </w:r>
+    </w:p>
+    <w:p>
+      <w:pPr>
+        <w:spacing w:after="0" w:line="240" w:lineRule="auto"/>
+        <w:rPr>
+          <w:rFonts w:ascii="Open Sans" w:hAnsi="Open Sans" w:cs="Open Sans"/>
+          <w:sz w:val="24"/>
+          <w:szCs w:val="24"/>
+          <w:lang w:val="en-US"/>
+        </w:rPr>
+      </w:pPr>
+      <w:r>
+        <w:rPr>
+          <w:rFonts w:ascii="Open Sans" w:hAnsi="Open Sans" w:cs="Open Sans"/>
+          <w:sz w:val="24"/>
+          <w:szCs w:val="24"/>
+          <w:lang w:val="en-US"/>
+        </w:rPr>
+        <w:t xml:space="preserve">JavaScript has become the lingua franca of web development. It is voted as the most popular language [26] and is the most used language on GitHub [13]. Comprehending JavaScript applications entails a set of challenges for developers. JavaScript is singlethreaded and thus callbacks are often exercised to simulate concurrency. Nested and asynchronous callbacks are used regularly to provide capabilities such as non-blocking I/O and concurrent request handling. This use </w:t>
+      </w:r>
+      <w:r>
+        <w:rPr>
+          <w:rFonts w:ascii="Open Sans" w:hAnsi="Open Sans" w:cs="Open Sans"/>
+          <w:sz w:val="24"/>
+          <w:szCs w:val="24"/>
+          <w:lang w:val="en-US"/>
+        </w:rPr>
+        <w:lastRenderedPageBreak/>
+        <w:t>of callbacks, however, can gravely complicate program comprehension – a problem coined as callback hell.</w:t>
+      </w:r>
+    </w:p>
+    <w:p>
+      <w:pPr>
+        <w:pStyle w:val="Listenabsatz"/>
+        <w:numPr>
+          <w:ilvl w:val="0"/>
+          <w:numId w:val="1"/>
+        </w:numPr>
+        <w:spacing w:after="0" w:line="240" w:lineRule="auto"/>
+        <w:rPr>
+          <w:rFonts w:ascii="Open Sans" w:hAnsi="Open Sans" w:cs="Open Sans"/>
+          <w:sz w:val="24"/>
+          <w:szCs w:val="24"/>
+          <w:lang w:val="en-US"/>
+        </w:rPr>
+      </w:pPr>
+      <w:r>
+        <w:rPr>
+          <w:rFonts w:ascii="Open Sans" w:hAnsi="Open Sans" w:cs="Open Sans"/>
+          <w:sz w:val="24"/>
+          <w:szCs w:val="24"/>
+          <w:lang w:val="en-US"/>
+        </w:rPr>
+        <w:t>Understanding Behavioural Patterns in JavaScript</w:t>
+      </w:r>
+    </w:p>
+    <w:p>
+      <w:pPr>
+        <w:pStyle w:val="Listenabsatz"/>
+        <w:numPr>
+          <w:ilvl w:val="0"/>
+          <w:numId w:val="1"/>
+        </w:numPr>
+        <w:spacing w:after="0" w:line="240" w:lineRule="auto"/>
+        <w:rPr>
+          <w:rFonts w:ascii="Open Sans" w:hAnsi="Open Sans" w:cs="Open Sans"/>
+          <w:sz w:val="24"/>
+          <w:szCs w:val="24"/>
+          <w:lang w:val="en-US"/>
+        </w:rPr>
+      </w:pPr>
+    </w:p>
+    <w:p>
+      <w:pPr>
+        <w:spacing w:after="0" w:line="240" w:lineRule="auto"/>
+        <w:rPr>
+          <w:rFonts w:ascii="Open Sans" w:hAnsi="Open Sans" w:cs="Open Sans"/>
+          <w:sz w:val="24"/>
+          <w:szCs w:val="24"/>
+          <w:lang w:val="en-US"/>
+        </w:rPr>
+      </w:pPr>
+      <w:bookmarkStart w:id="0" w:name="_Hlk103594038"/>
+      <w:r>
+        <w:rPr>
+          <w:rFonts w:ascii="Open Sans" w:hAnsi="Open Sans" w:cs="Open Sans"/>
+          <w:sz w:val="24"/>
+          <w:szCs w:val="24"/>
+          <w:lang w:val="en-US"/>
+        </w:rPr>
+        <w:t>JavaScript</w:t>
+      </w:r>
+      <w:r>
+        <w:rPr>
+          <w:rFonts w:ascii="Open Sans" w:hAnsi="Open Sans" w:cs="Open Sans"/>
+          <w:sz w:val="24"/>
+          <w:szCs w:val="24"/>
+          <w:lang w:val="en-US"/>
+        </w:rPr>
+        <w:t xml:space="preserve"> [1]</w:t>
+      </w:r>
+      <w:r>
+        <w:rPr>
+          <w:rFonts w:ascii="Open Sans" w:hAnsi="Open Sans" w:cs="Open Sans"/>
+          <w:sz w:val="24"/>
+          <w:szCs w:val="24"/>
+          <w:lang w:val="en-US"/>
+        </w:rPr>
+        <w:t xml:space="preserve"> has become the lingua franca of web development</w:t>
+      </w:r>
+      <w:r>
+        <w:rPr>
+          <w:rFonts w:ascii="Open Sans" w:hAnsi="Open Sans" w:cs="Open Sans"/>
+          <w:sz w:val="24"/>
+          <w:szCs w:val="24"/>
+          <w:lang w:val="en-US"/>
+        </w:rPr>
+        <w:t xml:space="preserve"> over time, since it was developed in </w:t>
+      </w:r>
+      <w:r>
+        <w:rPr>
+          <w:rFonts w:ascii="Open Sans" w:hAnsi="Open Sans" w:cs="Open Sans"/>
+          <w:sz w:val="24"/>
+          <w:szCs w:val="24"/>
+          <w:lang w:val="en-US"/>
+        </w:rPr>
+        <w:t xml:space="preserve">1995 </w:t>
+      </w:r>
+      <w:r>
+        <w:rPr>
+          <w:rFonts w:ascii="Open Sans" w:hAnsi="Open Sans" w:cs="Open Sans"/>
+          <w:sz w:val="24"/>
+          <w:szCs w:val="24"/>
+          <w:lang w:val="en-US"/>
+        </w:rPr>
+        <w:t>and introduced for small client-side tasks in the browser</w:t>
+      </w:r>
+      <w:r>
+        <w:rPr>
+          <w:rFonts w:ascii="Open Sans" w:hAnsi="Open Sans" w:cs="Open Sans"/>
+          <w:sz w:val="24"/>
+          <w:szCs w:val="24"/>
+          <w:lang w:val="en-US"/>
+        </w:rPr>
+        <w:t xml:space="preserve">. It is voted as the most popular language [26] and is the most used language on GitHub [13]. </w:t>
+      </w:r>
+    </w:p>
+    <w:p>
+      <w:pPr>
+        <w:spacing w:after="0" w:line="240" w:lineRule="auto"/>
+        <w:rPr>
+          <w:rFonts w:ascii="Open Sans" w:hAnsi="Open Sans" w:cs="Open Sans"/>
+          <w:sz w:val="24"/>
+          <w:szCs w:val="24"/>
+          <w:lang w:val="en-US"/>
+        </w:rPr>
+      </w:pPr>
+    </w:p>
+    <w:p>
+      <w:pPr>
+        <w:spacing w:after="0" w:line="240" w:lineRule="auto"/>
+        <w:rPr>
+          <w:rFonts w:ascii="Open Sans" w:hAnsi="Open Sans" w:cs="Open Sans"/>
+          <w:sz w:val="24"/>
+          <w:szCs w:val="24"/>
+          <w:lang w:val="en-US"/>
+        </w:rPr>
+      </w:pPr>
+      <w:r>
+        <w:rPr>
+          <w:rFonts w:ascii="Open Sans" w:hAnsi="Open Sans" w:cs="Open Sans"/>
+          <w:sz w:val="24"/>
+          <w:szCs w:val="24"/>
+          <w:lang w:val="en-US"/>
+        </w:rPr>
+        <w:t>Comprehending JavaScript applications entails a set of challenges for developers. JavaScript is singlethreaded and thus callbacks are often exercised to simulate concurrency. Nested and asynchronous callbacks are used regularly to provide capabilities such as non-blocking I/O and concurrent request handling. This use of callbacks, however, can gravely complicate program comprehension – a problem coined as callback hell.</w:t>
+      </w:r>
+      <w:bookmarkEnd w:id="0"/>
+    </w:p>
+    <w:p>
+      <w:pPr>
+        <w:spacing w:after="0" w:line="240" w:lineRule="auto"/>
+        <w:rPr>
+          <w:rFonts w:ascii="Open Sans" w:hAnsi="Open Sans" w:cs="Open Sans"/>
+          <w:sz w:val="24"/>
+          <w:szCs w:val="24"/>
+          <w:lang w:val="en-US"/>
+        </w:rPr>
+      </w:pPr>
+    </w:p>
+    <w:p>
+      <w:pPr>
+        <w:spacing w:after="0" w:line="240" w:lineRule="auto"/>
+        <w:rPr>
+          <w:rFonts w:ascii="Open Sans" w:hAnsi="Open Sans" w:cs="Open Sans"/>
+          <w:bCs/>
+          <w:sz w:val="24"/>
+          <w:szCs w:val="24"/>
+          <w:lang w:val="en-US"/>
+        </w:rPr>
+      </w:pPr>
+      <w:r>
+        <w:rPr>
+          <w:rFonts w:ascii="Open Sans" w:hAnsi="Open Sans" w:cs="Open Sans"/>
+          <w:bCs/>
+          <w:sz w:val="24"/>
+          <w:szCs w:val="24"/>
+          <w:lang w:val="en-US"/>
+        </w:rPr>
+        <w:t>Understanding JavaScript applications involves a wide range of challenges for developers. JavaScript is single-threaded, and so callbacks are usually made to simulate concurrency. Nested and asynchronous callbacks are used frequently to provide features such as non-blocking I/O and concurrent request handling. However, using this callback can seriously complicate program understanding - a problem known as callback hell.</w:t>
+      </w:r>
+    </w:p>
+    <w:p>
+      <w:pPr>
+        <w:spacing w:after="0" w:line="240" w:lineRule="auto"/>
+        <w:rPr>
+          <w:rFonts w:ascii="Open Sans" w:hAnsi="Open Sans" w:cs="Open Sans"/>
+          <w:bCs/>
+          <w:sz w:val="24"/>
+          <w:szCs w:val="24"/>
+          <w:lang w:val="en-US"/>
+        </w:rPr>
+      </w:pPr>
+    </w:p>
+    <w:p>
+      <w:pPr>
+        <w:spacing w:after="0" w:line="240" w:lineRule="auto"/>
+        <w:rPr>
+          <w:rFonts w:ascii="Open Sans" w:hAnsi="Open Sans" w:cs="Open Sans"/>
+          <w:bCs/>
+          <w:sz w:val="24"/>
+          <w:szCs w:val="24"/>
+          <w:lang w:val="en-US"/>
+        </w:rPr>
+      </w:pPr>
+      <w:r>
+        <w:rPr>
+          <w:rFonts w:ascii="Open Sans" w:hAnsi="Open Sans" w:cs="Open Sans"/>
+          <w:bCs/>
+          <w:sz w:val="24"/>
+          <w:szCs w:val="24"/>
+          <w:lang w:val="en-US"/>
+        </w:rPr>
+        <w:t xml:space="preserve">Understanding JavaScript applications involves a wide range of challenges for developers. JavaScript is single-threaded, and so callbacks are usually made to simulate concurrency. </w:t>
+      </w:r>
+    </w:p>
+    <w:p>
+      <w:pPr>
+        <w:spacing w:after="0" w:line="240" w:lineRule="auto"/>
+        <w:rPr>
+          <w:rFonts w:ascii="Open Sans" w:hAnsi="Open Sans" w:cs="Open Sans"/>
+          <w:bCs/>
+          <w:sz w:val="24"/>
+          <w:szCs w:val="24"/>
+          <w:lang w:val="en-US"/>
+        </w:rPr>
+      </w:pPr>
+    </w:p>
+    <w:p>
+      <w:pPr>
+        <w:spacing w:after="0" w:line="240" w:lineRule="auto"/>
+        <w:rPr>
+          <w:rFonts w:ascii="Open Sans" w:hAnsi="Open Sans" w:cs="Open Sans"/>
+          <w:bCs/>
+          <w:sz w:val="24"/>
+          <w:szCs w:val="24"/>
+          <w:lang w:val="en-US"/>
+        </w:rPr>
+      </w:pPr>
+      <w:r>
+        <w:rPr>
+          <w:rFonts w:ascii="Open Sans" w:hAnsi="Open Sans" w:cs="Open Sans"/>
+          <w:bCs/>
+          <w:sz w:val="24"/>
+          <w:szCs w:val="24"/>
+          <w:lang w:val="en-US"/>
+        </w:rPr>
+        <w:t>Understanding JavaScript apps poses a number of difficulties for programmers. Because JavaScript is single-threaded, callbacks are frequently used to simulate concurrency. Callbacks, both nested and asynchronous, are frequently used to offer non-blocking I/O and concurrent request handling. However, using callbacks can make it difficult to understand a program, a phenomenon known as callback hell.</w:t>
+      </w:r>
+    </w:p>
+    <w:p>
+      <w:pPr>
+        <w:spacing w:after="0" w:line="240" w:lineRule="auto"/>
+        <w:rPr>
+          <w:rFonts w:ascii="Open Sans" w:hAnsi="Open Sans" w:cs="Open Sans"/>
+          <w:bCs/>
+          <w:sz w:val="24"/>
+          <w:szCs w:val="24"/>
+          <w:lang w:val="en-US"/>
+        </w:rPr>
+      </w:pPr>
+    </w:p>
+    <w:p>
+      <w:pPr>
+        <w:spacing w:after="0" w:line="240" w:lineRule="auto"/>
+        <w:rPr>
+          <w:rFonts w:ascii="Open Sans" w:hAnsi="Open Sans" w:cs="Open Sans"/>
+          <w:sz w:val="24"/>
+          <w:szCs w:val="24"/>
+          <w:lang w:val="en-US"/>
+        </w:rPr>
+      </w:pPr>
+      <w:r>
+        <w:rPr>
+          <w:rFonts w:ascii="Open Sans" w:hAnsi="Open Sans" w:cs="Open Sans"/>
+          <w:sz w:val="24"/>
+          <w:szCs w:val="24"/>
+          <w:lang w:val="en-US"/>
+        </w:rPr>
+        <w:t>There are many factors that hinder JavaScript comprehension, such as its dynamic, asynchronous, and eventdriven nature</w:t>
+      </w:r>
+      <w:r>
+        <w:rPr>
+          <w:rFonts w:ascii="Open Sans" w:hAnsi="Open Sans" w:cs="Open Sans"/>
+          <w:sz w:val="24"/>
+          <w:szCs w:val="24"/>
+          <w:lang w:val="en-US"/>
+        </w:rPr>
+        <w:t xml:space="preserve"> </w:t>
+      </w:r>
+      <w:r>
+        <w:rPr>
+          <w:rFonts w:ascii="Open Sans" w:hAnsi="Open Sans" w:cs="Open Sans"/>
+          <w:sz w:val="24"/>
+          <w:szCs w:val="24"/>
+          <w:lang w:val="en-US"/>
+        </w:rPr>
+        <w:t>and the asynchronous communication between client and server</w:t>
+      </w:r>
+      <w:r>
+        <w:rPr>
+          <w:rFonts w:ascii="Open Sans" w:hAnsi="Open Sans" w:cs="Open Sans"/>
+          <w:sz w:val="24"/>
+          <w:szCs w:val="24"/>
+          <w:lang w:val="en-US"/>
+        </w:rPr>
+        <w:t>.</w:t>
+      </w:r>
+    </w:p>
+    <w:p>
+      <w:pPr>
+        <w:spacing w:after="0" w:line="240" w:lineRule="auto"/>
+        <w:rPr>
+          <w:rFonts w:ascii="Open Sans" w:hAnsi="Open Sans" w:cs="Open Sans"/>
+          <w:sz w:val="24"/>
+          <w:szCs w:val="24"/>
+          <w:lang w:val="en-US"/>
+        </w:rPr>
+      </w:pPr>
+    </w:p>
+    <w:p>
+      <w:pPr>
+        <w:spacing w:after="0" w:line="240" w:lineRule="auto"/>
+        <w:rPr>
+          <w:rFonts w:ascii="Open Sans" w:hAnsi="Open Sans" w:cs="Open Sans"/>
+          <w:sz w:val="24"/>
+          <w:szCs w:val="24"/>
+          <w:lang w:val="en-US"/>
+        </w:rPr>
+      </w:pPr>
+      <w:r>
+        <w:rPr>
+          <w:rFonts w:ascii="Open Sans" w:hAnsi="Open Sans" w:cs="Open Sans"/>
+          <w:sz w:val="24"/>
+          <w:szCs w:val="24"/>
+          <w:lang w:val="en-US"/>
+        </w:rPr>
+        <w:t>Many aspects, such as JavaScript's dynamic, asynchronous, and event-driven nature, the dynamic interplay between JavaScript and the Document Object Model, and the asynchronous connection between client and server, make it difficult to comprehend.</w:t>
+      </w:r>
+    </w:p>
+    <w:p>
+      <w:pPr>
+        <w:spacing w:after="0" w:line="240" w:lineRule="auto"/>
+        <w:rPr>
+          <w:rFonts w:ascii="Open Sans" w:hAnsi="Open Sans" w:cs="Open Sans"/>
+          <w:bCs/>
+          <w:sz w:val="24"/>
+          <w:szCs w:val="24"/>
+          <w:lang w:val="en-US"/>
+        </w:rPr>
+      </w:pPr>
+    </w:p>
+    <w:p>
+      <w:pPr>
+        <w:spacing w:after="0" w:line="240" w:lineRule="auto"/>
+        <w:rPr>
+          <w:rFonts w:ascii="Open Sans" w:hAnsi="Open Sans" w:cs="Open Sans"/>
+          <w:bCs/>
+          <w:sz w:val="24"/>
+          <w:szCs w:val="24"/>
+          <w:lang w:val="en-US"/>
+        </w:rPr>
+      </w:pPr>
+      <w:r>
+        <w:rPr>
+          <w:rFonts w:ascii="Open Sans" w:hAnsi="Open Sans" w:cs="Open Sans"/>
+          <w:bCs/>
+          <w:sz w:val="24"/>
+          <w:szCs w:val="24"/>
+          <w:lang w:val="en-US"/>
+        </w:rPr>
+        <w:lastRenderedPageBreak/>
+        <w:t>However,</w:t>
+      </w:r>
+      <w:r>
+        <w:rPr>
+          <w:rFonts w:ascii="Open Sans" w:hAnsi="Open Sans" w:cs="Open Sans"/>
+          <w:bCs/>
+          <w:sz w:val="24"/>
+          <w:szCs w:val="24"/>
+          <w:lang w:val="en-US"/>
+        </w:rPr>
+        <w:t xml:space="preserve"> </w:t>
+      </w:r>
+      <w:r>
+        <w:rPr>
+          <w:rFonts w:ascii="Open Sans" w:hAnsi="Open Sans" w:cs="Open Sans"/>
+          <w:bCs/>
+          <w:sz w:val="24"/>
+          <w:szCs w:val="24"/>
+          <w:lang w:val="en-US"/>
+        </w:rPr>
+        <w:t xml:space="preserve">understanding JavaScript applications involves a wide range of challenges for developers. </w:t>
+      </w:r>
+      <w:r>
+        <w:rPr>
+          <w:rFonts w:ascii="Open Sans" w:hAnsi="Open Sans" w:cs="Open Sans"/>
+          <w:bCs/>
+          <w:sz w:val="24"/>
+          <w:szCs w:val="24"/>
+          <w:lang w:val="en-US"/>
+        </w:rPr>
+        <w:t xml:space="preserve">Many aspects make it </w:t>
+      </w:r>
+      <w:r>
+        <w:rPr>
+          <w:rFonts w:ascii="Open Sans" w:hAnsi="Open Sans" w:cs="Open Sans"/>
+          <w:bCs/>
+          <w:sz w:val="24"/>
+          <w:szCs w:val="24"/>
+          <w:lang w:val="en-US"/>
+        </w:rPr>
+        <w:t>hinder</w:t>
+      </w:r>
+      <w:r>
+        <w:rPr>
+          <w:rFonts w:ascii="Open Sans" w:hAnsi="Open Sans" w:cs="Open Sans"/>
+          <w:bCs/>
+          <w:sz w:val="24"/>
+          <w:szCs w:val="24"/>
+          <w:lang w:val="en-US"/>
+        </w:rPr>
+        <w:t xml:space="preserve"> to comprehend</w:t>
+      </w:r>
+      <w:r>
+        <w:rPr>
+          <w:rFonts w:ascii="Open Sans" w:hAnsi="Open Sans" w:cs="Open Sans"/>
+          <w:bCs/>
+          <w:sz w:val="24"/>
+          <w:szCs w:val="24"/>
+          <w:lang w:val="en-US"/>
+        </w:rPr>
+        <w:t xml:space="preserve">, such as </w:t>
+      </w:r>
+      <w:r>
+        <w:rPr>
+          <w:rFonts w:ascii="Open Sans" w:hAnsi="Open Sans" w:cs="Open Sans"/>
+          <w:bCs/>
+          <w:sz w:val="24"/>
+          <w:szCs w:val="24"/>
+          <w:lang w:val="en-US"/>
+        </w:rPr>
+        <w:t>its dynamic, asynchronous and event</w:t>
+      </w:r>
+      <w:r>
+        <w:rPr>
+          <w:rFonts w:ascii="Open Sans" w:hAnsi="Open Sans" w:cs="Open Sans"/>
+          <w:bCs/>
+          <w:sz w:val="24"/>
+          <w:szCs w:val="24"/>
+          <w:lang w:val="en-US"/>
+        </w:rPr>
+        <w:t>-</w:t>
+      </w:r>
+      <w:r>
+        <w:rPr>
+          <w:rFonts w:ascii="Open Sans" w:hAnsi="Open Sans" w:cs="Open Sans"/>
+          <w:bCs/>
+          <w:sz w:val="24"/>
+          <w:szCs w:val="24"/>
+          <w:lang w:val="en-US"/>
+        </w:rPr>
+        <w:t>driven nature</w:t>
+      </w:r>
+      <w:r>
+        <w:rPr>
+          <w:rFonts w:ascii="Open Sans" w:hAnsi="Open Sans" w:cs="Open Sans"/>
+          <w:bCs/>
+          <w:sz w:val="24"/>
+          <w:szCs w:val="24"/>
+          <w:lang w:val="en-US"/>
+        </w:rPr>
+        <w:t xml:space="preserve">, </w:t>
+      </w:r>
+      <w:r>
+        <w:rPr>
+          <w:rFonts w:ascii="Open Sans" w:hAnsi="Open Sans" w:cs="Open Sans"/>
+          <w:sz w:val="24"/>
+          <w:szCs w:val="24"/>
+          <w:lang w:val="en-US"/>
+        </w:rPr>
+        <w:t>the dynamic interplay between JavaScript and the Document Object Model, and the asynchronous communication between client and server</w:t>
+      </w:r>
+      <w:r>
+        <w:rPr>
+          <w:rFonts w:ascii="Open Sans" w:hAnsi="Open Sans" w:cs="Open Sans"/>
+          <w:sz w:val="24"/>
+          <w:szCs w:val="24"/>
+          <w:lang w:val="en-US"/>
+        </w:rPr>
+        <w:t>.</w:t>
+      </w:r>
+      <w:r>
+        <w:rPr>
+          <w:rFonts w:ascii="Open Sans" w:hAnsi="Open Sans" w:cs="Open Sans"/>
+          <w:bCs/>
+          <w:sz w:val="24"/>
+          <w:szCs w:val="24"/>
+          <w:lang w:val="en-US"/>
+        </w:rPr>
+        <w:t xml:space="preserve"> </w:t>
+      </w:r>
+      <w:r>
+        <w:rPr>
+          <w:rFonts w:ascii="Open Sans" w:hAnsi="Open Sans" w:cs="Open Sans"/>
+          <w:bCs/>
+          <w:sz w:val="24"/>
+          <w:szCs w:val="24"/>
+          <w:lang w:val="en-US"/>
+        </w:rPr>
+        <w:t>Because JavaScript is single-threaded, callbacks are frequently used to simulate concurrency.</w:t>
+      </w:r>
+    </w:p>
+    <w:p>
+      <w:pPr>
+        <w:spacing w:after="0" w:line="240" w:lineRule="auto"/>
+        <w:rPr>
+          <w:rFonts w:ascii="Open Sans" w:hAnsi="Open Sans" w:cs="Open Sans"/>
+          <w:bCs/>
+          <w:sz w:val="24"/>
+          <w:szCs w:val="24"/>
+          <w:lang w:val="en-US"/>
+        </w:rPr>
+      </w:pPr>
+    </w:p>
+    <w:p>
+      <w:pPr>
+        <w:spacing w:after="0" w:line="240" w:lineRule="auto"/>
+        <w:rPr>
+          <w:rFonts w:ascii="Open Sans" w:hAnsi="Open Sans" w:cs="Open Sans"/>
+          <w:bCs/>
+          <w:sz w:val="24"/>
+          <w:szCs w:val="24"/>
+          <w:lang w:val="en-US"/>
+        </w:rPr>
+      </w:pPr>
+    </w:p>
+    <w:p>
+      <w:pPr>
+        <w:spacing w:after="0" w:line="240" w:lineRule="auto"/>
+        <w:rPr>
+          <w:rFonts w:ascii="Open Sans" w:hAnsi="Open Sans" w:cs="Open Sans"/>
+          <w:sz w:val="24"/>
+          <w:szCs w:val="24"/>
+          <w:lang w:val="en-US"/>
+        </w:rPr>
+      </w:pPr>
+      <w:r>
+        <w:rPr>
+          <w:rFonts w:ascii="Open Sans" w:hAnsi="Open Sans" w:cs="Open Sans"/>
+          <w:sz w:val="24"/>
+          <w:szCs w:val="24"/>
+          <w:lang w:val="en-US"/>
+        </w:rPr>
+        <w:t>Nested and asynchronous callbacks are used regularly to provide capabilities such as non-blocking I/O and concurrent request handling. This use of callbacks, however, can gravely complicate program comprehension – a problem coined as callback hell.</w:t>
+      </w:r>
+    </w:p>
+    <w:p>
+      <w:pPr>
+        <w:spacing w:after="0" w:line="240" w:lineRule="auto"/>
+        <w:rPr>
+          <w:rFonts w:ascii="Open Sans" w:hAnsi="Open Sans" w:cs="Open Sans"/>
+          <w:bCs/>
+          <w:sz w:val="24"/>
+          <w:szCs w:val="24"/>
+          <w:lang w:val="en-US"/>
+        </w:rPr>
+      </w:pPr>
+    </w:p>
+    <w:p>
+      <w:pPr>
+        <w:spacing w:after="0" w:line="240" w:lineRule="auto"/>
+        <w:rPr>
+          <w:rFonts w:ascii="Open Sans" w:hAnsi="Open Sans" w:cs="Open Sans"/>
+          <w:bCs/>
+          <w:sz w:val="24"/>
+          <w:szCs w:val="24"/>
+          <w:lang w:val="en-US"/>
+        </w:rPr>
+      </w:pPr>
+      <w:r>
+        <w:rPr>
+          <w:rFonts w:ascii="Open Sans" w:hAnsi="Open Sans" w:cs="Open Sans"/>
+          <w:bCs/>
+          <w:sz w:val="24"/>
+          <w:szCs w:val="24"/>
+          <w:lang w:val="en-US"/>
+        </w:rPr>
+        <w:t>Nested and asynchronous callbacks are used frequently to provide features such as non-blocking I/O and concurrent request handling. However, using this callback can seriously complicate program understanding - a problem known as callback hell.</w:t>
+      </w:r>
+    </w:p>
+    <w:p>
+      <w:pPr>
+        <w:spacing w:after="0" w:line="240" w:lineRule="auto"/>
+        <w:rPr>
+          <w:rFonts w:ascii="Open Sans" w:hAnsi="Open Sans" w:cs="Open Sans"/>
+          <w:bCs/>
+          <w:sz w:val="24"/>
+          <w:szCs w:val="24"/>
+          <w:lang w:val="en-US"/>
+        </w:rPr>
+      </w:pPr>
+    </w:p>
+    <w:p>
+      <w:pPr>
+        <w:spacing w:after="0" w:line="240" w:lineRule="auto"/>
+        <w:rPr>
+          <w:rFonts w:ascii="Open Sans" w:hAnsi="Open Sans" w:cs="Open Sans"/>
+          <w:bCs/>
+          <w:sz w:val="24"/>
+          <w:szCs w:val="24"/>
+          <w:lang w:val="en-US"/>
+        </w:rPr>
+      </w:pPr>
+      <w:bookmarkStart w:id="1" w:name="_Hlk103597435"/>
+      <w:r>
+        <w:rPr>
+          <w:rFonts w:ascii="Open Sans" w:hAnsi="Open Sans" w:cs="Open Sans"/>
+          <w:bCs/>
+          <w:sz w:val="24"/>
+          <w:szCs w:val="24"/>
+          <w:lang w:val="en-US"/>
+        </w:rPr>
+        <w:t>To provide capabilities such as non-blocking I/O and concurrent request handling, nested and asynchronous callbacks are used regular</w:t>
+      </w:r>
+      <w:r>
+        <w:rPr>
+          <w:rFonts w:ascii="Open Sans" w:hAnsi="Open Sans" w:cs="Open Sans"/>
+          <w:bCs/>
+          <w:sz w:val="24"/>
+          <w:szCs w:val="24"/>
+          <w:lang w:val="en-US"/>
+        </w:rPr>
+        <w:t xml:space="preserve">ly. Using callbacks can seriously complicate program comprehension – a problem coined as callback hell. </w:t>
+      </w:r>
+      <w:bookmarkEnd w:id="1"/>
+    </w:p>
+    <w:p>
+      <w:pPr>
+        <w:spacing w:after="0" w:line="240" w:lineRule="auto"/>
+        <w:rPr>
+          <w:rFonts w:ascii="Open Sans" w:hAnsi="Open Sans" w:cs="Open Sans"/>
+          <w:bCs/>
+          <w:sz w:val="24"/>
+          <w:szCs w:val="24"/>
+          <w:lang w:val="en-US"/>
+        </w:rPr>
+      </w:pPr>
+    </w:p>
+    <w:p>
+      <w:pPr>
+        <w:spacing w:after="0" w:line="240" w:lineRule="auto"/>
+        <w:rPr>
+          <w:rFonts w:ascii="Open Sans" w:hAnsi="Open Sans" w:cs="Open Sans"/>
+          <w:bCs/>
+          <w:sz w:val="24"/>
+          <w:szCs w:val="24"/>
+          <w:lang w:val="en-US"/>
+        </w:rPr>
+      </w:pPr>
+    </w:p>
+    <w:p>
+      <w:pPr>
+        <w:spacing w:after="0" w:line="240" w:lineRule="auto"/>
+        <w:rPr>
+          <w:rFonts w:ascii="Open Sans" w:hAnsi="Open Sans" w:cs="Open Sans"/>
+          <w:bCs/>
+          <w:sz w:val="24"/>
+          <w:szCs w:val="24"/>
+          <w:lang w:val="en-US"/>
+        </w:rPr>
+      </w:pPr>
+    </w:p>
+    <w:p>
+      <w:pPr>
+        <w:spacing w:after="0" w:line="240" w:lineRule="auto"/>
+        <w:rPr>
+          <w:rFonts w:ascii="Open Sans" w:hAnsi="Open Sans" w:cs="Open Sans"/>
+          <w:bCs/>
+          <w:sz w:val="24"/>
+          <w:szCs w:val="24"/>
+          <w:lang w:val="en-US"/>
+        </w:rPr>
+      </w:pPr>
+    </w:p>
+    <w:p>
+      <w:pPr>
+        <w:spacing w:after="0" w:line="240" w:lineRule="auto"/>
+        <w:rPr>
+          <w:rFonts w:ascii="Open Sans" w:hAnsi="Open Sans" w:cs="Open Sans"/>
+          <w:bCs/>
+          <w:sz w:val="24"/>
+          <w:szCs w:val="24"/>
+          <w:lang w:val="en-US"/>
+        </w:rPr>
+      </w:pPr>
+    </w:p>
+    <w:p>
+      <w:pPr>
+        <w:spacing w:after="0" w:line="240" w:lineRule="auto"/>
+        <w:rPr>
+          <w:rFonts w:ascii="Open Sans" w:hAnsi="Open Sans" w:cs="Open Sans"/>
+          <w:bCs/>
+          <w:sz w:val="24"/>
+          <w:szCs w:val="24"/>
+          <w:lang w:val="en-US"/>
+        </w:rPr>
+      </w:pPr>
+    </w:p>
+    <w:p>
+      <w:pPr>
+        <w:spacing w:after="0" w:line="240" w:lineRule="auto"/>
+        <w:rPr>
+          <w:rFonts w:ascii="Open Sans" w:hAnsi="Open Sans" w:cs="Open Sans"/>
+          <w:bCs/>
+          <w:sz w:val="24"/>
+          <w:szCs w:val="24"/>
+          <w:lang w:val="en-US"/>
+        </w:rPr>
+      </w:pPr>
+    </w:p>
+    <w:p>
+      <w:pPr>
+        <w:spacing w:after="0" w:line="240" w:lineRule="auto"/>
+        <w:rPr>
+          <w:rFonts w:ascii="Open Sans" w:hAnsi="Open Sans" w:cs="Open Sans"/>
+          <w:bCs/>
+          <w:sz w:val="24"/>
+          <w:szCs w:val="24"/>
+          <w:lang w:val="en-US"/>
+        </w:rPr>
+      </w:pPr>
+    </w:p>
+    <w:p>
+      <w:pPr>
+        <w:spacing w:after="0" w:line="240" w:lineRule="auto"/>
+        <w:rPr>
+          <w:rFonts w:ascii="Open Sans" w:hAnsi="Open Sans" w:cs="Open Sans"/>
+          <w:bCs/>
+          <w:sz w:val="24"/>
+          <w:szCs w:val="24"/>
+          <w:lang w:val="en-US"/>
+        </w:rPr>
+      </w:pPr>
+    </w:p>
+    <w:p>
+      <w:pPr>
+        <w:spacing w:after="0" w:line="240" w:lineRule="auto"/>
+        <w:rPr>
+          <w:rFonts w:ascii="Open Sans" w:hAnsi="Open Sans" w:cs="Open Sans"/>
+          <w:bCs/>
+          <w:sz w:val="24"/>
+          <w:szCs w:val="24"/>
+          <w:lang w:val="en-US"/>
+        </w:rPr>
+      </w:pPr>
+    </w:p>
+    <w:p>
+      <w:pPr>
+        <w:spacing w:after="0" w:line="240" w:lineRule="auto"/>
+        <w:rPr>
+          <w:rFonts w:ascii="Open Sans" w:hAnsi="Open Sans" w:cs="Open Sans"/>
+          <w:bCs/>
+          <w:sz w:val="24"/>
+          <w:szCs w:val="24"/>
+          <w:lang w:val="en-US"/>
+        </w:rPr>
+      </w:pPr>
+    </w:p>
+    <w:p>
+      <w:pPr>
+        <w:spacing w:after="0" w:line="240" w:lineRule="auto"/>
+        <w:rPr>
+          <w:rFonts w:ascii="Open Sans" w:hAnsi="Open Sans" w:cs="Open Sans"/>
+          <w:bCs/>
+          <w:sz w:val="24"/>
+          <w:szCs w:val="24"/>
+          <w:lang w:val="en-US"/>
+        </w:rPr>
+      </w:pPr>
+    </w:p>
+    <w:p>
+      <w:pPr>
+        <w:spacing w:after="0" w:line="240" w:lineRule="auto"/>
+        <w:rPr>
+          <w:rFonts w:ascii="Open Sans" w:hAnsi="Open Sans" w:cs="Open Sans"/>
+          <w:bCs/>
+          <w:sz w:val="24"/>
+          <w:szCs w:val="24"/>
+          <w:lang w:val="en-US"/>
+        </w:rPr>
+      </w:pPr>
+    </w:p>
+    <w:p>
+      <w:pPr>
+        <w:spacing w:after="0" w:line="240" w:lineRule="auto"/>
+        <w:rPr>
+          <w:rFonts w:ascii="Open Sans" w:hAnsi="Open Sans" w:cs="Open Sans"/>
+          <w:bCs/>
+          <w:sz w:val="24"/>
+          <w:szCs w:val="24"/>
+          <w:lang w:val="en-US"/>
+        </w:rPr>
+      </w:pPr>
+    </w:p>
+    <w:p>
+      <w:pPr>
+        <w:spacing w:after="0" w:line="240" w:lineRule="auto"/>
+        <w:rPr>
+          <w:rFonts w:ascii="Open Sans" w:hAnsi="Open Sans" w:cs="Open Sans"/>
+          <w:bCs/>
+          <w:sz w:val="24"/>
+          <w:szCs w:val="24"/>
+          <w:lang w:val="en-US"/>
+        </w:rPr>
+      </w:pPr>
+    </w:p>
+    <w:p>
+      <w:pPr>
+        <w:spacing w:after="0" w:line="240" w:lineRule="auto"/>
+        <w:rPr>
+          <w:rFonts w:ascii="Open Sans" w:hAnsi="Open Sans" w:cs="Open Sans"/>
+          <w:bCs/>
+          <w:sz w:val="24"/>
+          <w:szCs w:val="24"/>
+          <w:lang w:val="en-US"/>
+        </w:rPr>
+      </w:pPr>
+    </w:p>
+    <w:p>
+      <w:pPr>
+        <w:spacing w:after="0" w:line="240" w:lineRule="auto"/>
+        <w:rPr>
+          <w:rFonts w:ascii="Open Sans" w:hAnsi="Open Sans" w:cs="Open Sans"/>
+          <w:bCs/>
+          <w:sz w:val="24"/>
+          <w:szCs w:val="24"/>
+          <w:lang w:val="en-US"/>
+        </w:rPr>
+      </w:pPr>
+    </w:p>
+    <w:p>
+      <w:pPr>
+        <w:spacing w:after="0" w:line="240" w:lineRule="auto"/>
+        <w:rPr>
+          <w:rFonts w:ascii="Open Sans" w:hAnsi="Open Sans" w:cs="Open Sans"/>
+          <w:bCs/>
+          <w:sz w:val="24"/>
+          <w:szCs w:val="24"/>
+          <w:lang w:val="en-US"/>
+        </w:rPr>
+      </w:pPr>
+    </w:p>
+    <w:p>
+      <w:pPr>
+        <w:spacing w:after="0" w:line="240" w:lineRule="auto"/>
+        <w:rPr>
+          <w:rFonts w:ascii="Open Sans" w:hAnsi="Open Sans" w:cs="Open Sans"/>
+          <w:bCs/>
+          <w:sz w:val="24"/>
+          <w:szCs w:val="24"/>
+          <w:lang w:val="en-US"/>
+        </w:rPr>
+      </w:pPr>
+    </w:p>
+    <w:p>
+      <w:pPr>
+        <w:spacing w:after="0" w:line="240" w:lineRule="auto"/>
+        <w:rPr>
+          <w:rFonts w:ascii="Open Sans" w:hAnsi="Open Sans" w:cs="Open Sans"/>
+          <w:bCs/>
+          <w:sz w:val="24"/>
+          <w:szCs w:val="24"/>
+          <w:lang w:val="en-US"/>
+        </w:rPr>
+      </w:pPr>
+    </w:p>
+    <w:p>
+      <w:pPr>
+        <w:spacing w:after="0" w:line="240" w:lineRule="auto"/>
+        <w:rPr>
+          <w:rFonts w:ascii="Open Sans" w:hAnsi="Open Sans" w:cs="Open Sans"/>
+          <w:bCs/>
+          <w:sz w:val="24"/>
+          <w:szCs w:val="24"/>
+          <w:lang w:val="en-US"/>
+        </w:rPr>
+      </w:pPr>
+      <w:r>
+        <w:rPr>
+          <w:rFonts w:ascii="Open Sans" w:hAnsi="Open Sans" w:cs="Open Sans"/>
+          <w:bCs/>
+          <w:sz w:val="24"/>
+          <w:szCs w:val="24"/>
+          <w:lang w:val="en-US"/>
+        </w:rPr>
+        <w:lastRenderedPageBreak/>
+        <w:t xml:space="preserve">However, understanding JavaScript applications involves a wide range of challenges for developers. There are </w:t>
+      </w:r>
+      <w:r>
+        <w:rPr>
+          <w:rFonts w:ascii="Open Sans" w:hAnsi="Open Sans" w:cs="Open Sans"/>
+          <w:bCs/>
+          <w:sz w:val="24"/>
+          <w:szCs w:val="24"/>
+          <w:lang w:val="en-US"/>
+        </w:rPr>
+        <w:t>potential</w:t>
+      </w:r>
+      <w:r>
+        <w:rPr>
+          <w:rFonts w:ascii="Open Sans" w:hAnsi="Open Sans" w:cs="Open Sans"/>
+          <w:bCs/>
+          <w:sz w:val="24"/>
+          <w:szCs w:val="24"/>
+          <w:lang w:val="en-US"/>
+        </w:rPr>
+        <w:t xml:space="preserve"> factors of JavaScript, such as its dynamic, asynchronous and event-driven nature, the dynamic interplay between JavaScript and the Document Object Model, and the asynchronous communication between client and server, which hinder comprehension. Because JavaScript is single-threaded, callback</w:t>
+      </w:r>
+      <w:r>
+        <w:rPr>
+          <w:rFonts w:ascii="Open Sans" w:hAnsi="Open Sans" w:cs="Open Sans"/>
+          <w:bCs/>
+          <w:sz w:val="24"/>
+          <w:szCs w:val="24"/>
+          <w:lang w:val="en-US"/>
+        </w:rPr>
+        <w:t>, async/await and promise functions</w:t>
+      </w:r>
+      <w:r>
+        <w:rPr>
+          <w:rFonts w:ascii="Open Sans" w:hAnsi="Open Sans" w:cs="Open Sans"/>
+          <w:bCs/>
+          <w:sz w:val="24"/>
+          <w:szCs w:val="24"/>
+          <w:lang w:val="en-US"/>
+        </w:rPr>
+        <w:t xml:space="preserve"> are frequently used to simulate concurrency. </w:t>
+      </w:r>
+      <w:r>
+        <w:rPr>
+          <w:rFonts w:ascii="Open Sans" w:hAnsi="Open Sans" w:cs="Open Sans"/>
+          <w:bCs/>
+          <w:sz w:val="24"/>
+          <w:szCs w:val="24"/>
+          <w:lang w:val="en-US"/>
+        </w:rPr>
+        <w:t>N</w:t>
+      </w:r>
+      <w:r>
+        <w:rPr>
+          <w:rFonts w:ascii="Open Sans" w:hAnsi="Open Sans" w:cs="Open Sans"/>
+          <w:bCs/>
+          <w:sz w:val="24"/>
+          <w:szCs w:val="24"/>
+          <w:lang w:val="en-US"/>
+        </w:rPr>
+        <w:t>ested, anonymous and asynchronous callback sche</w:t>
+      </w:r>
+      <w:r>
+        <w:rPr>
+          <w:rFonts w:ascii="Open Sans" w:hAnsi="Open Sans" w:cs="Open Sans"/>
+          <w:bCs/>
+          <w:sz w:val="24"/>
+          <w:szCs w:val="24"/>
+          <w:lang w:val="en-US"/>
+        </w:rPr>
+        <w:t xml:space="preserve">duling is used regularly to provide </w:t>
+      </w:r>
+      <w:r>
+        <w:rPr>
+          <w:rFonts w:ascii="Open Sans" w:hAnsi="Open Sans" w:cs="Open Sans"/>
+          <w:bCs/>
+          <w:sz w:val="24"/>
+          <w:szCs w:val="24"/>
+          <w:lang w:val="en-US"/>
+        </w:rPr>
+        <w:t>capabilities such as non-blocking I/O and concurrent request handling</w:t>
+      </w:r>
+      <w:r>
+        <w:rPr>
+          <w:rFonts w:ascii="Open Sans" w:hAnsi="Open Sans" w:cs="Open Sans"/>
+          <w:bCs/>
+          <w:sz w:val="24"/>
+          <w:szCs w:val="24"/>
+          <w:lang w:val="en-US"/>
+        </w:rPr>
+        <w:t>.</w:t>
+      </w:r>
+      <w:r>
+        <w:rPr>
+          <w:rFonts w:ascii="Open Sans" w:hAnsi="Open Sans" w:cs="Open Sans"/>
+          <w:bCs/>
+          <w:sz w:val="24"/>
+          <w:szCs w:val="24"/>
+          <w:lang w:val="en-US"/>
+        </w:rPr>
+        <w:t xml:space="preserve"> </w:t>
+      </w:r>
+      <w:r>
+        <w:rPr>
+          <w:rFonts w:ascii="Open Sans" w:hAnsi="Open Sans" w:cs="Open Sans"/>
+          <w:bCs/>
+          <w:sz w:val="24"/>
+          <w:szCs w:val="24"/>
+          <w:lang w:val="en-US"/>
+        </w:rPr>
+        <w:t xml:space="preserve">Non-trivial </w:t>
+      </w:r>
+      <w:r>
+        <w:rPr>
+          <w:rFonts w:ascii="Open Sans" w:hAnsi="Open Sans" w:cs="Open Sans"/>
+          <w:bCs/>
+          <w:sz w:val="24"/>
+          <w:szCs w:val="24"/>
+          <w:lang w:val="en-US"/>
+        </w:rPr>
+        <w:t>callback-oriented</w:t>
+      </w:r>
+      <w:r>
+        <w:rPr>
+          <w:rFonts w:ascii="Open Sans" w:hAnsi="Open Sans" w:cs="Open Sans"/>
+          <w:bCs/>
+          <w:sz w:val="24"/>
+          <w:szCs w:val="24"/>
+          <w:lang w:val="en-US"/>
+        </w:rPr>
+        <w:t xml:space="preserve"> programming tends to result in nested hierarchies of callback functions which make following the program flow hard</w:t>
+      </w:r>
+      <w:r>
+        <w:rPr>
+          <w:rFonts w:ascii="Open Sans" w:hAnsi="Open Sans" w:cs="Open Sans"/>
+          <w:bCs/>
+          <w:sz w:val="24"/>
+          <w:szCs w:val="24"/>
+          <w:lang w:val="en-US"/>
+        </w:rPr>
+        <w:t xml:space="preserve"> and </w:t>
+      </w:r>
+      <w:r>
+        <w:rPr>
+          <w:rFonts w:ascii="Open Sans" w:hAnsi="Open Sans" w:cs="Open Sans"/>
+          <w:bCs/>
+          <w:sz w:val="24"/>
+          <w:szCs w:val="24"/>
+          <w:lang w:val="en-US"/>
+        </w:rPr>
+        <w:t>Fmain</w:t>
+      </w:r>
+      <w:r>
+        <w:rPr>
+          <w:rFonts w:ascii="Open Sans" w:hAnsi="Open Sans" w:cs="Open Sans"/>
+          <w:bCs/>
+          <w:sz w:val="24"/>
+          <w:szCs w:val="24"/>
+          <w:lang w:val="en-US"/>
+        </w:rPr>
+        <w:t xml:space="preserve"> - a problem coined as </w:t>
+      </w:r>
+      <w:r>
+        <w:rPr>
+          <w:rFonts w:ascii="Open Sans" w:hAnsi="Open Sans" w:cs="Open Sans"/>
+          <w:bCs/>
+          <w:sz w:val="24"/>
+          <w:szCs w:val="24"/>
+          <w:lang w:val="en-US"/>
+        </w:rPr>
+        <w:t>“</w:t>
+      </w:r>
+      <w:r>
+        <w:rPr>
+          <w:rFonts w:ascii="Open Sans" w:hAnsi="Open Sans" w:cs="Open Sans"/>
+          <w:bCs/>
+          <w:sz w:val="24"/>
+          <w:szCs w:val="24"/>
+          <w:lang w:val="en-US"/>
+        </w:rPr>
+        <w:t>callback hell</w:t>
+      </w:r>
+      <w:r>
+        <w:rPr>
+          <w:rFonts w:ascii="Open Sans" w:hAnsi="Open Sans" w:cs="Open Sans"/>
+          <w:bCs/>
+          <w:sz w:val="24"/>
+          <w:szCs w:val="24"/>
+          <w:lang w:val="en-US"/>
+        </w:rPr>
+        <w:t>”</w:t>
+      </w:r>
+      <w:r>
+        <w:rPr>
+          <w:rFonts w:ascii="Open Sans" w:hAnsi="Open Sans" w:cs="Open Sans"/>
+          <w:bCs/>
+          <w:sz w:val="24"/>
+          <w:szCs w:val="24"/>
+          <w:lang w:val="en-US"/>
+        </w:rPr>
+        <w:t xml:space="preserve">. </w:t>
+      </w:r>
+      <w:r>
+        <w:rPr>
+          <w:rFonts w:ascii="Open Sans" w:hAnsi="Open Sans" w:cs="Open Sans"/>
+          <w:bCs/>
+          <w:sz w:val="24"/>
+          <w:szCs w:val="24"/>
+          <w:lang w:val="en-US"/>
+        </w:rPr>
+        <w:t xml:space="preserve">Long term maintenance of large applications may become close to impossible due to tight coupling of the callbacks and fragility of the structure. Error handling and coordinating asynchronous tasks can get messy quickly if programming discipline is not enforced and proper patterns not followed. </w:t>
+      </w:r>
+      <w:r>
+        <w:rPr>
+          <w:rFonts w:ascii="Open Sans" w:hAnsi="Open Sans" w:cs="Open Sans"/>
+          <w:bCs/>
+          <w:sz w:val="24"/>
+          <w:szCs w:val="24"/>
+          <w:lang w:val="en-US"/>
+        </w:rPr>
+        <w:t xml:space="preserve">Furthermore, a program </w:t>
+      </w:r>
+      <w:r>
+        <w:rPr>
+          <w:rFonts w:ascii="Open Sans" w:hAnsi="Open Sans" w:cs="Open Sans"/>
+          <w:bCs/>
+          <w:sz w:val="24"/>
+          <w:szCs w:val="24"/>
+          <w:lang w:val="en-US"/>
+        </w:rPr>
+        <w:t xml:space="preserve">consisting of callback </w:t>
+      </w:r>
+      <w:r>
+        <w:rPr>
+          <w:rFonts w:ascii="Open Sans" w:hAnsi="Open Sans" w:cs="Open Sans"/>
+          <w:bCs/>
+          <w:sz w:val="24"/>
+          <w:szCs w:val="24"/>
+          <w:lang w:val="en-US"/>
+        </w:rPr>
+        <w:t>hell</w:t>
+      </w:r>
+      <w:r>
+        <w:rPr>
+          <w:rFonts w:ascii="Open Sans" w:hAnsi="Open Sans" w:cs="Open Sans"/>
+          <w:bCs/>
+          <w:sz w:val="24"/>
+          <w:szCs w:val="24"/>
+          <w:lang w:val="en-US"/>
+        </w:rPr>
+        <w:t xml:space="preserve"> has the risk of also introducing security vulnerabilities</w:t>
+      </w:r>
+      <w:r>
+        <w:rPr>
+          <w:rFonts w:ascii="Open Sans" w:hAnsi="Open Sans" w:cs="Open Sans"/>
+          <w:bCs/>
+          <w:sz w:val="24"/>
+          <w:szCs w:val="24"/>
+          <w:lang w:val="en-US"/>
+        </w:rPr>
+        <w:t>.</w:t>
+      </w:r>
+      <w:r>
+        <w:rPr>
+          <w:rFonts w:ascii="Open Sans" w:hAnsi="Open Sans" w:cs="Open Sans"/>
+          <w:bCs/>
+          <w:sz w:val="24"/>
+          <w:szCs w:val="24"/>
+          <w:lang w:val="en-US"/>
+        </w:rPr>
+        <w:t xml:space="preserve"> </w:t>
+      </w:r>
+      <w:r>
+        <w:rPr>
+          <w:rFonts w:ascii="Open Sans" w:hAnsi="Open Sans" w:cs="Open Sans"/>
+          <w:sz w:val="24"/>
+          <w:szCs w:val="24"/>
+          <w:lang w:val="en-US" w:bidi="en-US"/>
+        </w:rPr>
+        <w:t xml:space="preserve">However, there is still a lack of sufficient empirical evidence for the claim that using </w:t>
+      </w:r>
+      <w:r>
+        <w:rPr>
+          <w:rFonts w:ascii="Open Sans" w:hAnsi="Open Sans" w:cs="Open Sans"/>
+          <w:sz w:val="24"/>
+          <w:szCs w:val="24"/>
+          <w:lang w:val="en-US" w:bidi="en-US"/>
+        </w:rPr>
+        <w:t>asynchronous</w:t>
+      </w:r>
+      <w:r>
+        <w:rPr>
+          <w:rFonts w:ascii="Open Sans" w:hAnsi="Open Sans" w:cs="Open Sans"/>
+          <w:sz w:val="24"/>
+          <w:szCs w:val="24"/>
+          <w:lang w:val="en-US" w:bidi="en-US"/>
+        </w:rPr>
+        <w:t xml:space="preserve"> programming</w:t>
+      </w:r>
+      <w:r>
+        <w:rPr>
+          <w:rFonts w:ascii="Open Sans" w:hAnsi="Open Sans" w:cs="Open Sans"/>
+          <w:sz w:val="24"/>
+          <w:szCs w:val="24"/>
+          <w:lang w:val="en-US" w:bidi="en-US"/>
+        </w:rPr>
+        <w:t xml:space="preserve"> constructs</w:t>
+      </w:r>
+      <w:r>
+        <w:rPr>
+          <w:rFonts w:ascii="Open Sans" w:hAnsi="Open Sans" w:cs="Open Sans"/>
+          <w:sz w:val="24"/>
+          <w:szCs w:val="24"/>
+          <w:lang w:val="en-US" w:bidi="en-US"/>
+        </w:rPr>
+        <w:t xml:space="preserve"> has significant impact on software quality</w:t>
+      </w:r>
+      <w:r>
+        <w:rPr>
+          <w:rFonts w:ascii="Open Sans" w:hAnsi="Open Sans" w:cs="Open Sans"/>
+          <w:sz w:val="24"/>
+          <w:szCs w:val="24"/>
+          <w:lang w:val="en-US" w:bidi="en-US"/>
+        </w:rPr>
+        <w:t>.</w:t>
+      </w:r>
+    </w:p>
+    <w:p>
+      <w:pPr>
+        <w:spacing w:after="0" w:line="240" w:lineRule="auto"/>
+        <w:rPr>
+          <w:rFonts w:ascii="Open Sans" w:hAnsi="Open Sans" w:cs="Open Sans"/>
+          <w:bCs/>
+          <w:sz w:val="24"/>
+          <w:szCs w:val="24"/>
+          <w:lang w:val="en-US"/>
+        </w:rPr>
+      </w:pPr>
+    </w:p>
+    <w:p>
+      <w:pPr>
+        <w:spacing w:after="0" w:line="240" w:lineRule="auto"/>
+        <w:rPr>
+          <w:rFonts w:ascii="Open Sans" w:hAnsi="Open Sans" w:cs="Open Sans"/>
+          <w:bCs/>
+          <w:sz w:val="24"/>
+          <w:szCs w:val="24"/>
+          <w:lang w:val="en-US"/>
+        </w:rPr>
+      </w:pPr>
+    </w:p>
+    <w:p>
+      <w:pPr>
+        <w:spacing w:after="0" w:line="240" w:lineRule="auto"/>
+        <w:rPr>
+          <w:rFonts w:ascii="Open Sans" w:hAnsi="Open Sans" w:cs="Open Sans"/>
+          <w:bCs/>
+          <w:sz w:val="24"/>
+          <w:szCs w:val="24"/>
+          <w:lang w:val="en-US"/>
+        </w:rPr>
+      </w:pPr>
+      <w:r>
+        <w:rPr>
+          <w:rFonts w:ascii="Open Sans" w:hAnsi="Open Sans" w:cs="Open Sans"/>
+          <w:bCs/>
+          <w:sz w:val="24"/>
+          <w:szCs w:val="24"/>
+          <w:lang w:val="en-US"/>
+        </w:rPr>
+        <w:t>These software quality metrics, such as code quality, maintainability and security, are almost always ignored.</w:t>
+      </w:r>
+    </w:p>
+    <w:p>
+      <w:pPr>
+        <w:spacing w:after="0" w:line="240" w:lineRule="auto"/>
+        <w:rPr>
+          <w:rFonts w:ascii="Open Sans" w:hAnsi="Open Sans" w:cs="Open Sans"/>
+          <w:bCs/>
+          <w:sz w:val="24"/>
+          <w:szCs w:val="24"/>
+          <w:lang w:val="en-US"/>
+        </w:rPr>
+      </w:pPr>
+    </w:p>
+    <w:p>
+      <w:pPr>
+        <w:spacing w:after="0" w:line="240" w:lineRule="auto"/>
+        <w:rPr>
+          <w:rFonts w:ascii="Open Sans" w:hAnsi="Open Sans" w:cs="Open Sans"/>
+          <w:bCs/>
+          <w:sz w:val="24"/>
+          <w:szCs w:val="24"/>
+          <w:lang w:val="en-US"/>
+        </w:rPr>
+      </w:pPr>
+    </w:p>
+    <w:p>
+      <w:pPr>
+        <w:spacing w:after="0" w:line="240" w:lineRule="auto"/>
+        <w:rPr>
+          <w:rFonts w:ascii="Open Sans" w:hAnsi="Open Sans" w:cs="Open Sans"/>
+          <w:bCs/>
+          <w:sz w:val="24"/>
+          <w:szCs w:val="24"/>
+          <w:lang w:val="en-US"/>
+        </w:rPr>
+      </w:pPr>
+      <w:r>
+        <w:rPr>
+          <w:rFonts w:ascii="Open Sans" w:hAnsi="Open Sans" w:cs="Open Sans"/>
+          <w:bCs/>
+          <w:sz w:val="24"/>
+          <w:szCs w:val="24"/>
+          <w:lang w:val="en-US"/>
+        </w:rPr>
+        <w:t>T</w:t>
+      </w:r>
+      <w:r>
+        <w:rPr>
+          <w:rFonts w:ascii="Open Sans" w:hAnsi="Open Sans" w:cs="Open Sans"/>
+          <w:bCs/>
+          <w:sz w:val="24"/>
+          <w:szCs w:val="24"/>
+          <w:lang w:val="en-US"/>
+        </w:rPr>
+        <w:t>here is another source of potential problems in asynchronous server side JavaScript programming. Non-trivial callback oriented programming tends to result in nested hierarchies of callback functions which make following the program flow hard. Long term maintenance of large applications may become close to impossible due to tight coupling of the callbacks and fragility of the structure. Error handling and coordinating asynchronous tasks can get messy quickly if programming discipline is not enforced and proper patterns not followed. The phenomenon is known as callback soup. A program consisting of callback soup has the risk of also introducing security vulnerabilities.</w:t>
+      </w:r>
+    </w:p>
+    <w:p>
+      <w:pPr>
+        <w:spacing w:after="0" w:line="240" w:lineRule="auto"/>
+        <w:rPr>
+          <w:rFonts w:ascii="Open Sans" w:hAnsi="Open Sans" w:cs="Open Sans"/>
+          <w:bCs/>
+          <w:sz w:val="24"/>
+          <w:szCs w:val="24"/>
+          <w:lang w:val="en-US"/>
+        </w:rPr>
+      </w:pPr>
+    </w:p>
+    <w:p>
+      <w:pPr>
+        <w:spacing w:after="0" w:line="240" w:lineRule="auto"/>
+        <w:rPr>
+          <w:rFonts w:ascii="Open Sans" w:hAnsi="Open Sans" w:cs="Open Sans"/>
+          <w:bCs/>
+          <w:sz w:val="24"/>
+          <w:szCs w:val="24"/>
+          <w:lang w:val="en-US"/>
+        </w:rPr>
+      </w:pPr>
+      <w:r>
+        <w:rPr>
+          <w:rFonts w:ascii="Open Sans" w:hAnsi="Open Sans" w:cs="Open Sans"/>
+          <w:bCs/>
+          <w:sz w:val="24"/>
+          <w:szCs w:val="24"/>
+          <w:lang w:val="en-US"/>
+        </w:rPr>
+        <w:t>However, developers are frequently frustrated by “callback hell” — the comprehension and maintainability challenges associated with nested, anonymous callbacks and asynchronous callback scheduling</w:t>
+      </w:r>
+    </w:p>
+    <w:p>
+      <w:pPr>
+        <w:spacing w:after="0" w:line="240" w:lineRule="auto"/>
+        <w:rPr>
+          <w:rFonts w:ascii="Open Sans" w:hAnsi="Open Sans" w:cs="Open Sans"/>
+          <w:bCs/>
+          <w:sz w:val="24"/>
+          <w:szCs w:val="24"/>
+          <w:lang w:val="en-US"/>
+        </w:rPr>
+      </w:pPr>
+    </w:p>
+    <w:p>
+      <w:pPr>
+        <w:spacing w:after="0" w:line="240" w:lineRule="auto"/>
+        <w:rPr>
+          <w:rFonts w:ascii="Open Sans" w:hAnsi="Open Sans" w:cs="Open Sans"/>
+          <w:bCs/>
+          <w:sz w:val="24"/>
+          <w:szCs w:val="24"/>
+          <w:lang w:val="en-US"/>
+        </w:rPr>
+      </w:pPr>
+    </w:p>
+    <w:p>
+      <w:pPr>
+        <w:spacing w:after="0" w:line="240" w:lineRule="auto"/>
+        <w:rPr>
+          <w:rFonts w:ascii="Open Sans" w:hAnsi="Open Sans" w:cs="Open Sans"/>
+          <w:bCs/>
+          <w:sz w:val="24"/>
+          <w:szCs w:val="24"/>
+          <w:lang w:val="en-US"/>
+        </w:rPr>
+      </w:pPr>
+      <w:r>
+        <w:rPr>
+          <w:rFonts w:ascii="Open Sans" w:hAnsi="Open Sans" w:cs="Open Sans"/>
+          <w:bCs/>
+          <w:sz w:val="24"/>
+          <w:szCs w:val="24"/>
+          <w:lang w:val="en-US"/>
+        </w:rPr>
+        <w:t xml:space="preserve">Before choosing among JFs, take into consideration their quality and maintainability metrics. These metrics are almost always ignored, but if you are about to invest in a technology you should not. A software that is hard to </w:t>
+      </w:r>
+      <w:r>
+        <w:rPr>
+          <w:rFonts w:ascii="Open Sans" w:hAnsi="Open Sans" w:cs="Open Sans"/>
+          <w:bCs/>
+          <w:sz w:val="24"/>
+          <w:szCs w:val="24"/>
+          <w:lang w:val="en-US"/>
+        </w:rPr>
+        <w:lastRenderedPageBreak/>
+        <w:t>maintain, it is hard to evolve and the possibility to be abandoned in the near future is not negligible.</w:t>
       </w:r>
     </w:p>
     <w:sectPr>
@@ -728,6 +2134,126 @@
     </w:sectPr>
   </w:body>
 </w:document>
+</file>
+
+<file path=word/numbering.xml><?xml version="1.0" encoding="utf-8"?>
+<w:numbering xmlns:wpc="http://schemas.microsoft.com/office/word/2010/wordprocessingCanvas" xmlns:cx="http://schemas.microsoft.com/office/drawing/2014/chartex" xmlns:cx1="http://schemas.microsoft.com/office/drawing/2015/9/8/chartex" xmlns:cx2="http://schemas.microsoft.com/office/drawing/2015/10/21/chartex" xmlns:cx3="http://schemas.microsoft.com/office/drawing/2016/5/9/chartex" xmlns:cx4="http://schemas.microsoft.com/office/drawing/2016/5/10/chartex" xmlns:cx5="http://schemas.microsoft.com/office/drawing/2016/5/11/chartex" xmlns:cx6="http://schemas.microsoft.com/office/drawing/2016/5/12/chartex" xmlns:cx7="http://schemas.microsoft.com/office/drawing/2016/5/13/chartex" xmlns:cx8="http://schemas.microsoft.com/office/drawing/2016/5/14/chartex" xmlns:mc="http://schemas.openxmlformats.org/markup-compatibility/2006" xmlns:aink="http://schemas.microsoft.com/office/drawing/2016/ink" xmlns:am3d="http://schemas.microsoft.com/office/drawing/2017/model3d" xmlns:o="urn:schemas-microsoft-com:office:office" xmlns:oel="http://schemas.microsoft.com/office/2019/extlst" xmlns:r="http://schemas.openxmlformats.org/officeDocument/2006/relationships" xmlns:m="http://schemas.openxmlformats.org/officeDocument/2006/math" xmlns:v="urn:schemas-microsoft-com:vml" xmlns:wp14="http://schemas.microsoft.com/office/word/2010/wordprocessingDrawing" xmlns:wp="http://schemas.openxmlformats.org/drawingml/2006/wordprocessingDrawing" xmlns:w10="urn:schemas-microsoft-com:office:word" xmlns:w="http://schemas.openxmlformats.org/wordprocessingml/2006/main" xmlns:w14="http://schemas.microsoft.com/office/word/2010/wordml" xmlns:w15="http://schemas.microsoft.com/office/word/2012/wordml" xmlns:w16cex="http://schemas.microsoft.com/office/word/2018/wordml/cex" xmlns:w16cid="http://schemas.microsoft.com/office/word/2016/wordml/cid" xmlns:w16="http://schemas.microsoft.com/office/word/2018/wordml" xmlns:w16sdtdh="http://schemas.microsoft.com/office/word/2020/wordml/sdtdatahash" xmlns:w16se="http://schemas.microsoft.com/office/word/2015/wordml/symex" xmlns:wpg="http://schemas.microsoft.com/office/word/2010/wordprocessingGroup" xmlns:wpi="http://schemas.microsoft.com/office/word/2010/wordprocessingInk" xmlns:wne="http://schemas.microsoft.com/office/word/2006/wordml" xmlns:wps="http://schemas.microsoft.com/office/word/2010/wordprocessingShape" mc:Ignorable="w14 w15 w16se w16cid w16 w16cex w16sdtdh wp14">
+  <w:abstractNum w:abstractNumId="0" w15:restartNumberingAfterBreak="0">
+    <w:nsid w:val="46381E4B"/>
+    <w:multiLevelType w:val="hybridMultilevel"/>
+    <w:tmpl w:val="34EE16CA"/>
+    <w:lvl w:ilvl="0" w:tplc="E8A6CA52">
+      <w:numFmt w:val="bullet"/>
+      <w:lvlText w:val="-"/>
+      <w:lvlJc w:val="left"/>
+      <w:pPr>
+        <w:ind w:left="720" w:hanging="360"/>
+      </w:pPr>
+      <w:rPr>
+        <w:rFonts w:ascii="Open Sans" w:eastAsiaTheme="minorHAnsi" w:hAnsi="Open Sans" w:cs="Open Sans" w:hint="default"/>
+      </w:rPr>
+    </w:lvl>
+    <w:lvl w:ilvl="1" w:tplc="04090003" w:tentative="1">
+      <w:start w:val="1"/>
+      <w:numFmt w:val="bullet"/>
+      <w:lvlText w:val="o"/>
+      <w:lvlJc w:val="left"/>
+      <w:pPr>
+        <w:ind w:left="1440" w:hanging="360"/>
+      </w:pPr>
+      <w:rPr>
+        <w:rFonts w:ascii="Courier New" w:hAnsi="Courier New" w:cs="Courier New" w:hint="default"/>
+      </w:rPr>
+    </w:lvl>
+    <w:lvl w:ilvl="2" w:tplc="04090005" w:tentative="1">
+      <w:start w:val="1"/>
+      <w:numFmt w:val="bullet"/>
+      <w:lvlText w:val=""/>
+      <w:lvlJc w:val="left"/>
+      <w:pPr>
+        <w:ind w:left="2160" w:hanging="360"/>
+      </w:pPr>
+      <w:rPr>
+        <w:rFonts w:ascii="Wingdings" w:hAnsi="Wingdings" w:hint="default"/>
+      </w:rPr>
+    </w:lvl>
+    <w:lvl w:ilvl="3" w:tplc="04090001" w:tentative="1">
+      <w:start w:val="1"/>
+      <w:numFmt w:val="bullet"/>
+      <w:lvlText w:val=""/>
+      <w:lvlJc w:val="left"/>
+      <w:pPr>
+        <w:ind w:left="2880" w:hanging="360"/>
+      </w:pPr>
+      <w:rPr>
+        <w:rFonts w:ascii="Symbol" w:hAnsi="Symbol" w:hint="default"/>
+      </w:rPr>
+    </w:lvl>
+    <w:lvl w:ilvl="4" w:tplc="04090003" w:tentative="1">
+      <w:start w:val="1"/>
+      <w:numFmt w:val="bullet"/>
+      <w:lvlText w:val="o"/>
+      <w:lvlJc w:val="left"/>
+      <w:pPr>
+        <w:ind w:left="3600" w:hanging="360"/>
+      </w:pPr>
+      <w:rPr>
+        <w:rFonts w:ascii="Courier New" w:hAnsi="Courier New" w:cs="Courier New" w:hint="default"/>
+      </w:rPr>
+    </w:lvl>
+    <w:lvl w:ilvl="5" w:tplc="04090005" w:tentative="1">
+      <w:start w:val="1"/>
+      <w:numFmt w:val="bullet"/>
+      <w:lvlText w:val=""/>
+      <w:lvlJc w:val="left"/>
+      <w:pPr>
+        <w:ind w:left="4320" w:hanging="360"/>
+      </w:pPr>
+      <w:rPr>
+        <w:rFonts w:ascii="Wingdings" w:hAnsi="Wingdings" w:hint="default"/>
+      </w:rPr>
+    </w:lvl>
+    <w:lvl w:ilvl="6" w:tplc="04090001" w:tentative="1">
+      <w:start w:val="1"/>
+      <w:numFmt w:val="bullet"/>
+      <w:lvlText w:val=""/>
+      <w:lvlJc w:val="left"/>
+      <w:pPr>
+        <w:ind w:left="5040" w:hanging="360"/>
+      </w:pPr>
+      <w:rPr>
+        <w:rFonts w:ascii="Symbol" w:hAnsi="Symbol" w:hint="default"/>
+      </w:rPr>
+    </w:lvl>
+    <w:lvl w:ilvl="7" w:tplc="04090003" w:tentative="1">
+      <w:start w:val="1"/>
+      <w:numFmt w:val="bullet"/>
+      <w:lvlText w:val="o"/>
+      <w:lvlJc w:val="left"/>
+      <w:pPr>
+        <w:ind w:left="5760" w:hanging="360"/>
+      </w:pPr>
+      <w:rPr>
+        <w:rFonts w:ascii="Courier New" w:hAnsi="Courier New" w:cs="Courier New" w:hint="default"/>
+      </w:rPr>
+    </w:lvl>
+    <w:lvl w:ilvl="8" w:tplc="04090005" w:tentative="1">
+      <w:start w:val="1"/>
+      <w:numFmt w:val="bullet"/>
+      <w:lvlText w:val=""/>
+      <w:lvlJc w:val="left"/>
+      <w:pPr>
+        <w:ind w:left="6480" w:hanging="360"/>
+      </w:pPr>
+      <w:rPr>
+        <w:rFonts w:ascii="Wingdings" w:hAnsi="Wingdings" w:hint="default"/>
+      </w:rPr>
+    </w:lvl>
+  </w:abstractNum>
+  <w:num w:numId="1" w16cid:durableId="906763355">
+    <w:abstractNumId w:val="0"/>
+  </w:num>
+</w:numbering>
 </file>
 
 <file path=word/styles.xml><?xml version="1.0" encoding="utf-8"?>
@@ -1286,6 +2812,17 @@
     <w:semiHidden/>
     <w:rsid w:val="004B0C6F"/>
   </w:style>
+  <w:style w:type="paragraph" w:styleId="Listenabsatz">
+    <w:name w:val="List Paragraph"/>
+    <w:basedOn w:val="Standard"/>
+    <w:uiPriority w:val="34"/>
+    <w:qFormat/>
+    <w:rsid w:val="001B1269"/>
+    <w:pPr>
+      <w:ind w:left="720"/>
+      <w:contextualSpacing/>
+    </w:pPr>
+  </w:style>
 </w:styles>
 </file>
 

</xml_diff>